<commit_message>
modified PA4 for instance 0 and updated the code for main analysis to include the newly defined PA4
</commit_message>
<xml_diff>
--- a/survival_analysis/HR_main_MI.docx
+++ b/survival_analysis/HR_main_MI.docx
@@ -18,7 +18,7 @@
       </w:tblPr>
       <w:tblGrid>
         <w:gridCol w:w="6092"/>
-        <w:gridCol w:w="2694"/>
+        <w:gridCol w:w="2483"/>
         <w:gridCol w:w="3533"/>
       </w:tblGrid>
       <w:tr>
@@ -556,7 +556,7 @@
                 <w:szCs w:val="22"/>
                 <w:color w:val="000000"/>
               </w:rPr>
-              <w:t xml:space="preserve">[3.17,367]</w:t>
+              <w:t xml:space="preserve">[0.167,319]</w:t>
             </w:r>
           </w:p>
         </w:tc>
@@ -694,51 +694,51 @@
                 <w:szCs w:val="22"/>
                 <w:color w:val="000000"/>
               </w:rPr>
-              <w:t xml:space="preserve">(367,511]</w:t>
-            </w:r>
-          </w:p>
-        </w:tc>
-        <w:tc>
-          <w:tcPr>
-            <w:tcBorders>
-              <w:bottom w:val="none" w:sz="0" w:space="0" w:color="000000"/>
-              <w:top w:val="none" w:sz="0" w:space="0" w:color="000000"/>
-              <w:left w:val="none" w:sz="0" w:space="0" w:color="000000"/>
-              <w:right w:val="none" w:sz="0" w:space="0" w:color="000000"/>
-            </w:tcBorders>
-            <w:shd w:val="clear" w:color="auto" w:fill="FFFFFF"/>
-            <w:tcMar>
-              <w:top w:w="0" w:type="dxa"/>
-              <w:bottom w:w="0" w:type="dxa"/>
-              <w:left w:w="0" w:type="dxa"/>
-              <w:right w:w="0" w:type="dxa"/>
-            </w:tcMar>
-            <w:vAlign w:val="top"/>
-          </w:tcPr>
-          <w:p>
-            <w:pPr>
-              <w:pStyle w:val="Normal"/>
-              <w:jc w:val="center"/>
-              <w:pBdr>
-                <w:bottom w:val="none" w:sz="0" w:space="0" w:color="000000"/>
-                <w:top w:val="none" w:sz="0" w:space="0" w:color="000000"/>
-                <w:left w:val="none" w:sz="0" w:space="0" w:color="000000"/>
-                <w:right w:val="none" w:sz="0" w:space="0" w:color="000000"/>
-              </w:pBdr>
-              <w:spacing w:after="100" w:before="100" w:line="240"/>
-              <w:ind w:firstLine="0" w:left="100" w:right="100"/>
-            </w:pPr>
-            <w:r>
-              <w:rPr>
-                <w:rFonts w:ascii="DejaVu Sans" w:hAnsi="DejaVu Sans" w:eastAsia="DejaVu Sans" w:cs="DejaVu Sans"/>
-                <w:i w:val="false"/>
-                <w:b w:val="false"/>
-                <w:u w:val="none"/>
-                <w:sz w:val="22"/>
-                <w:szCs w:val="22"/>
-                <w:color w:val="000000"/>
-              </w:rPr>
-              <w:t xml:space="preserve">0.89 (0.65 to 1.23)</w:t>
+              <w:t xml:space="preserve">(319,464]</w:t>
+            </w:r>
+          </w:p>
+        </w:tc>
+        <w:tc>
+          <w:tcPr>
+            <w:tcBorders>
+              <w:bottom w:val="none" w:sz="0" w:space="0" w:color="000000"/>
+              <w:top w:val="none" w:sz="0" w:space="0" w:color="000000"/>
+              <w:left w:val="none" w:sz="0" w:space="0" w:color="000000"/>
+              <w:right w:val="none" w:sz="0" w:space="0" w:color="000000"/>
+            </w:tcBorders>
+            <w:shd w:val="clear" w:color="auto" w:fill="FFFFFF"/>
+            <w:tcMar>
+              <w:top w:w="0" w:type="dxa"/>
+              <w:bottom w:w="0" w:type="dxa"/>
+              <w:left w:w="0" w:type="dxa"/>
+              <w:right w:w="0" w:type="dxa"/>
+            </w:tcMar>
+            <w:vAlign w:val="top"/>
+          </w:tcPr>
+          <w:p>
+            <w:pPr>
+              <w:pStyle w:val="Normal"/>
+              <w:jc w:val="center"/>
+              <w:pBdr>
+                <w:bottom w:val="none" w:sz="0" w:space="0" w:color="000000"/>
+                <w:top w:val="none" w:sz="0" w:space="0" w:color="000000"/>
+                <w:left w:val="none" w:sz="0" w:space="0" w:color="000000"/>
+                <w:right w:val="none" w:sz="0" w:space="0" w:color="000000"/>
+              </w:pBdr>
+              <w:spacing w:after="100" w:before="100" w:line="240"/>
+              <w:ind w:firstLine="0" w:left="100" w:right="100"/>
+            </w:pPr>
+            <w:r>
+              <w:rPr>
+                <w:rFonts w:ascii="DejaVu Sans" w:hAnsi="DejaVu Sans" w:eastAsia="DejaVu Sans" w:cs="DejaVu Sans"/>
+                <w:i w:val="false"/>
+                <w:b w:val="false"/>
+                <w:u w:val="none"/>
+                <w:sz w:val="22"/>
+                <w:szCs w:val="22"/>
+                <w:color w:val="000000"/>
+              </w:rPr>
+              <w:t xml:space="preserve">0.71 (0.62 to 0.81)</w:t>
             </w:r>
           </w:p>
         </w:tc>
@@ -832,51 +832,51 @@
                 <w:szCs w:val="22"/>
                 <w:color w:val="000000"/>
               </w:rPr>
-              <w:t xml:space="preserve">(511,692]</w:t>
-            </w:r>
-          </w:p>
-        </w:tc>
-        <w:tc>
-          <w:tcPr>
-            <w:tcBorders>
-              <w:bottom w:val="none" w:sz="0" w:space="0" w:color="000000"/>
-              <w:top w:val="none" w:sz="0" w:space="0" w:color="000000"/>
-              <w:left w:val="none" w:sz="0" w:space="0" w:color="000000"/>
-              <w:right w:val="none" w:sz="0" w:space="0" w:color="000000"/>
-            </w:tcBorders>
-            <w:shd w:val="clear" w:color="auto" w:fill="FFFFFF"/>
-            <w:tcMar>
-              <w:top w:w="0" w:type="dxa"/>
-              <w:bottom w:w="0" w:type="dxa"/>
-              <w:left w:w="0" w:type="dxa"/>
-              <w:right w:w="0" w:type="dxa"/>
-            </w:tcMar>
-            <w:vAlign w:val="top"/>
-          </w:tcPr>
-          <w:p>
-            <w:pPr>
-              <w:pStyle w:val="Normal"/>
-              <w:jc w:val="center"/>
-              <w:pBdr>
-                <w:bottom w:val="none" w:sz="0" w:space="0" w:color="000000"/>
-                <w:top w:val="none" w:sz="0" w:space="0" w:color="000000"/>
-                <w:left w:val="none" w:sz="0" w:space="0" w:color="000000"/>
-                <w:right w:val="none" w:sz="0" w:space="0" w:color="000000"/>
-              </w:pBdr>
-              <w:spacing w:after="100" w:before="100" w:line="240"/>
-              <w:ind w:firstLine="0" w:left="100" w:right="100"/>
-            </w:pPr>
-            <w:r>
-              <w:rPr>
-                <w:rFonts w:ascii="DejaVu Sans" w:hAnsi="DejaVu Sans" w:eastAsia="DejaVu Sans" w:cs="DejaVu Sans"/>
-                <w:i w:val="false"/>
-                <w:b w:val="false"/>
-                <w:u w:val="none"/>
-                <w:sz w:val="22"/>
-                <w:szCs w:val="22"/>
-                <w:color w:val="000000"/>
-              </w:rPr>
-              <w:t xml:space="preserve">0.59 (0.40 to 0.86)</w:t>
+              <w:t xml:space="preserve">(464,641]</w:t>
+            </w:r>
+          </w:p>
+        </w:tc>
+        <w:tc>
+          <w:tcPr>
+            <w:tcBorders>
+              <w:bottom w:val="none" w:sz="0" w:space="0" w:color="000000"/>
+              <w:top w:val="none" w:sz="0" w:space="0" w:color="000000"/>
+              <w:left w:val="none" w:sz="0" w:space="0" w:color="000000"/>
+              <w:right w:val="none" w:sz="0" w:space="0" w:color="000000"/>
+            </w:tcBorders>
+            <w:shd w:val="clear" w:color="auto" w:fill="FFFFFF"/>
+            <w:tcMar>
+              <w:top w:w="0" w:type="dxa"/>
+              <w:bottom w:w="0" w:type="dxa"/>
+              <w:left w:w="0" w:type="dxa"/>
+              <w:right w:w="0" w:type="dxa"/>
+            </w:tcMar>
+            <w:vAlign w:val="top"/>
+          </w:tcPr>
+          <w:p>
+            <w:pPr>
+              <w:pStyle w:val="Normal"/>
+              <w:jc w:val="center"/>
+              <w:pBdr>
+                <w:bottom w:val="none" w:sz="0" w:space="0" w:color="000000"/>
+                <w:top w:val="none" w:sz="0" w:space="0" w:color="000000"/>
+                <w:left w:val="none" w:sz="0" w:space="0" w:color="000000"/>
+                <w:right w:val="none" w:sz="0" w:space="0" w:color="000000"/>
+              </w:pBdr>
+              <w:spacing w:after="100" w:before="100" w:line="240"/>
+              <w:ind w:firstLine="0" w:left="100" w:right="100"/>
+            </w:pPr>
+            <w:r>
+              <w:rPr>
+                <w:rFonts w:ascii="DejaVu Sans" w:hAnsi="DejaVu Sans" w:eastAsia="DejaVu Sans" w:cs="DejaVu Sans"/>
+                <w:i w:val="false"/>
+                <w:b w:val="false"/>
+                <w:u w:val="none"/>
+                <w:sz w:val="22"/>
+                <w:szCs w:val="22"/>
+                <w:color w:val="000000"/>
+              </w:rPr>
+              <w:t xml:space="preserve">0.70 (0.61 to 0.81)</w:t>
             </w:r>
           </w:p>
         </w:tc>
@@ -970,51 +970,51 @@
                 <w:szCs w:val="22"/>
                 <w:color w:val="000000"/>
               </w:rPr>
-              <w:t xml:space="preserve">(692,2.14e+03]</w:t>
-            </w:r>
-          </w:p>
-        </w:tc>
-        <w:tc>
-          <w:tcPr>
-            <w:tcBorders>
-              <w:bottom w:val="none" w:sz="0" w:space="0" w:color="000000"/>
-              <w:top w:val="none" w:sz="0" w:space="0" w:color="000000"/>
-              <w:left w:val="none" w:sz="0" w:space="0" w:color="000000"/>
-              <w:right w:val="none" w:sz="0" w:space="0" w:color="000000"/>
-            </w:tcBorders>
-            <w:shd w:val="clear" w:color="auto" w:fill="FFFFFF"/>
-            <w:tcMar>
-              <w:top w:w="0" w:type="dxa"/>
-              <w:bottom w:w="0" w:type="dxa"/>
-              <w:left w:w="0" w:type="dxa"/>
-              <w:right w:w="0" w:type="dxa"/>
-            </w:tcMar>
-            <w:vAlign w:val="top"/>
-          </w:tcPr>
-          <w:p>
-            <w:pPr>
-              <w:pStyle w:val="Normal"/>
-              <w:jc w:val="center"/>
-              <w:pBdr>
-                <w:bottom w:val="none" w:sz="0" w:space="0" w:color="000000"/>
-                <w:top w:val="none" w:sz="0" w:space="0" w:color="000000"/>
-                <w:left w:val="none" w:sz="0" w:space="0" w:color="000000"/>
-                <w:right w:val="none" w:sz="0" w:space="0" w:color="000000"/>
-              </w:pBdr>
-              <w:spacing w:after="100" w:before="100" w:line="240"/>
-              <w:ind w:firstLine="0" w:left="100" w:right="100"/>
-            </w:pPr>
-            <w:r>
-              <w:rPr>
-                <w:rFonts w:ascii="DejaVu Sans" w:hAnsi="DejaVu Sans" w:eastAsia="DejaVu Sans" w:cs="DejaVu Sans"/>
-                <w:i w:val="false"/>
-                <w:b w:val="false"/>
-                <w:u w:val="none"/>
-                <w:sz w:val="22"/>
-                <w:szCs w:val="22"/>
-                <w:color w:val="000000"/>
-              </w:rPr>
-              <w:t xml:space="preserve">0.74 (0.51 to 1.08)</w:t>
+              <w:t xml:space="preserve">(641,2.39e+03]</w:t>
+            </w:r>
+          </w:p>
+        </w:tc>
+        <w:tc>
+          <w:tcPr>
+            <w:tcBorders>
+              <w:bottom w:val="none" w:sz="0" w:space="0" w:color="000000"/>
+              <w:top w:val="none" w:sz="0" w:space="0" w:color="000000"/>
+              <w:left w:val="none" w:sz="0" w:space="0" w:color="000000"/>
+              <w:right w:val="none" w:sz="0" w:space="0" w:color="000000"/>
+            </w:tcBorders>
+            <w:shd w:val="clear" w:color="auto" w:fill="FFFFFF"/>
+            <w:tcMar>
+              <w:top w:w="0" w:type="dxa"/>
+              <w:bottom w:w="0" w:type="dxa"/>
+              <w:left w:w="0" w:type="dxa"/>
+              <w:right w:w="0" w:type="dxa"/>
+            </w:tcMar>
+            <w:vAlign w:val="top"/>
+          </w:tcPr>
+          <w:p>
+            <w:pPr>
+              <w:pStyle w:val="Normal"/>
+              <w:jc w:val="center"/>
+              <w:pBdr>
+                <w:bottom w:val="none" w:sz="0" w:space="0" w:color="000000"/>
+                <w:top w:val="none" w:sz="0" w:space="0" w:color="000000"/>
+                <w:left w:val="none" w:sz="0" w:space="0" w:color="000000"/>
+                <w:right w:val="none" w:sz="0" w:space="0" w:color="000000"/>
+              </w:pBdr>
+              <w:spacing w:after="100" w:before="100" w:line="240"/>
+              <w:ind w:firstLine="0" w:left="100" w:right="100"/>
+            </w:pPr>
+            <w:r>
+              <w:rPr>
+                <w:rFonts w:ascii="DejaVu Sans" w:hAnsi="DejaVu Sans" w:eastAsia="DejaVu Sans" w:cs="DejaVu Sans"/>
+                <w:i w:val="false"/>
+                <w:b w:val="false"/>
+                <w:u w:val="none"/>
+                <w:sz w:val="22"/>
+                <w:szCs w:val="22"/>
+                <w:color w:val="000000"/>
+              </w:rPr>
+              <w:t xml:space="preserve">0.62 (0.52 to 0.72)</w:t>
             </w:r>
           </w:p>
         </w:tc>
@@ -1428,51 +1428,51 @@
                 <w:szCs w:val="22"/>
                 <w:color w:val="000000"/>
               </w:rPr>
-              <w:t xml:space="preserve">3.03 (2.22 to 4.14)</w:t>
-            </w:r>
-          </w:p>
-        </w:tc>
-        <w:tc>
-          <w:tcPr>
-            <w:tcBorders>
-              <w:bottom w:val="none" w:sz="0" w:space="0" w:color="000000"/>
-              <w:top w:val="none" w:sz="0" w:space="0" w:color="000000"/>
-              <w:left w:val="none" w:sz="0" w:space="0" w:color="000000"/>
-              <w:right w:val="none" w:sz="0" w:space="0" w:color="000000"/>
-            </w:tcBorders>
-            <w:shd w:val="clear" w:color="auto" w:fill="FFFFFF"/>
-            <w:tcMar>
-              <w:top w:w="0" w:type="dxa"/>
-              <w:bottom w:w="0" w:type="dxa"/>
-              <w:left w:w="0" w:type="dxa"/>
-              <w:right w:w="0" w:type="dxa"/>
-            </w:tcMar>
-            <w:vAlign w:val="top"/>
-          </w:tcPr>
-          <w:p>
-            <w:pPr>
-              <w:pStyle w:val="Normal"/>
-              <w:jc w:val="center"/>
-              <w:pBdr>
-                <w:bottom w:val="none" w:sz="0" w:space="0" w:color="000000"/>
-                <w:top w:val="none" w:sz="0" w:space="0" w:color="000000"/>
-                <w:left w:val="none" w:sz="0" w:space="0" w:color="000000"/>
-                <w:right w:val="none" w:sz="0" w:space="0" w:color="000000"/>
-              </w:pBdr>
-              <w:spacing w:after="100" w:before="100" w:line="240"/>
-              <w:ind w:firstLine="0" w:left="100" w:right="100"/>
-            </w:pPr>
-            <w:r>
-              <w:rPr>
-                <w:rFonts w:ascii="DejaVu Sans" w:hAnsi="DejaVu Sans" w:eastAsia="DejaVu Sans" w:cs="DejaVu Sans"/>
-                <w:i w:val="false"/>
-                <w:b w:val="false"/>
-                <w:u w:val="none"/>
-                <w:sz w:val="22"/>
-                <w:szCs w:val="22"/>
-                <w:color w:val="000000"/>
-              </w:rPr>
-              <w:t xml:space="preserve">3.18 (2.32 to 4.37)</w:t>
+              <w:t xml:space="preserve">2.62 (2.33 to 2.94)</w:t>
+            </w:r>
+          </w:p>
+        </w:tc>
+        <w:tc>
+          <w:tcPr>
+            <w:tcBorders>
+              <w:bottom w:val="none" w:sz="0" w:space="0" w:color="000000"/>
+              <w:top w:val="none" w:sz="0" w:space="0" w:color="000000"/>
+              <w:left w:val="none" w:sz="0" w:space="0" w:color="000000"/>
+              <w:right w:val="none" w:sz="0" w:space="0" w:color="000000"/>
+            </w:tcBorders>
+            <w:shd w:val="clear" w:color="auto" w:fill="FFFFFF"/>
+            <w:tcMar>
+              <w:top w:w="0" w:type="dxa"/>
+              <w:bottom w:w="0" w:type="dxa"/>
+              <w:left w:w="0" w:type="dxa"/>
+              <w:right w:w="0" w:type="dxa"/>
+            </w:tcMar>
+            <w:vAlign w:val="top"/>
+          </w:tcPr>
+          <w:p>
+            <w:pPr>
+              <w:pStyle w:val="Normal"/>
+              <w:jc w:val="center"/>
+              <w:pBdr>
+                <w:bottom w:val="none" w:sz="0" w:space="0" w:color="000000"/>
+                <w:top w:val="none" w:sz="0" w:space="0" w:color="000000"/>
+                <w:left w:val="none" w:sz="0" w:space="0" w:color="000000"/>
+                <w:right w:val="none" w:sz="0" w:space="0" w:color="000000"/>
+              </w:pBdr>
+              <w:spacing w:after="100" w:before="100" w:line="240"/>
+              <w:ind w:firstLine="0" w:left="100" w:right="100"/>
+            </w:pPr>
+            <w:r>
+              <w:rPr>
+                <w:rFonts w:ascii="DejaVu Sans" w:hAnsi="DejaVu Sans" w:eastAsia="DejaVu Sans" w:cs="DejaVu Sans"/>
+                <w:i w:val="false"/>
+                <w:b w:val="false"/>
+                <w:u w:val="none"/>
+                <w:sz w:val="22"/>
+                <w:szCs w:val="22"/>
+                <w:color w:val="000000"/>
+              </w:rPr>
+              <w:t xml:space="preserve">2.81 (2.49 to 3.16)</w:t>
             </w:r>
           </w:p>
         </w:tc>
@@ -1566,51 +1566,51 @@
                 <w:szCs w:val="22"/>
                 <w:color w:val="000000"/>
               </w:rPr>
-              <w:t xml:space="preserve">1.07 (1.05 to 1.09)</w:t>
-            </w:r>
-          </w:p>
-        </w:tc>
-        <w:tc>
-          <w:tcPr>
-            <w:tcBorders>
-              <w:bottom w:val="none" w:sz="0" w:space="0" w:color="000000"/>
-              <w:top w:val="none" w:sz="0" w:space="0" w:color="000000"/>
-              <w:left w:val="none" w:sz="0" w:space="0" w:color="000000"/>
-              <w:right w:val="none" w:sz="0" w:space="0" w:color="000000"/>
-            </w:tcBorders>
-            <w:shd w:val="clear" w:color="auto" w:fill="FFFFFF"/>
-            <w:tcMar>
-              <w:top w:w="0" w:type="dxa"/>
-              <w:bottom w:w="0" w:type="dxa"/>
-              <w:left w:w="0" w:type="dxa"/>
-              <w:right w:w="0" w:type="dxa"/>
-            </w:tcMar>
-            <w:vAlign w:val="top"/>
-          </w:tcPr>
-          <w:p>
-            <w:pPr>
-              <w:pStyle w:val="Normal"/>
-              <w:jc w:val="center"/>
-              <w:pBdr>
-                <w:bottom w:val="none" w:sz="0" w:space="0" w:color="000000"/>
-                <w:top w:val="none" w:sz="0" w:space="0" w:color="000000"/>
-                <w:left w:val="none" w:sz="0" w:space="0" w:color="000000"/>
-                <w:right w:val="none" w:sz="0" w:space="0" w:color="000000"/>
-              </w:pBdr>
-              <w:spacing w:after="100" w:before="100" w:line="240"/>
-              <w:ind w:firstLine="0" w:left="100" w:right="100"/>
-            </w:pPr>
-            <w:r>
-              <w:rPr>
-                <w:rFonts w:ascii="DejaVu Sans" w:hAnsi="DejaVu Sans" w:eastAsia="DejaVu Sans" w:cs="DejaVu Sans"/>
-                <w:i w:val="false"/>
-                <w:b w:val="false"/>
-                <w:u w:val="none"/>
-                <w:sz w:val="22"/>
-                <w:szCs w:val="22"/>
-                <w:color w:val="000000"/>
-              </w:rPr>
-              <w:t xml:space="preserve">1.08 (1.05 to 1.10)</w:t>
+              <w:t xml:space="preserve">1.06 (1.05 to 1.07)</w:t>
+            </w:r>
+          </w:p>
+        </w:tc>
+        <w:tc>
+          <w:tcPr>
+            <w:tcBorders>
+              <w:bottom w:val="none" w:sz="0" w:space="0" w:color="000000"/>
+              <w:top w:val="none" w:sz="0" w:space="0" w:color="000000"/>
+              <w:left w:val="none" w:sz="0" w:space="0" w:color="000000"/>
+              <w:right w:val="none" w:sz="0" w:space="0" w:color="000000"/>
+            </w:tcBorders>
+            <w:shd w:val="clear" w:color="auto" w:fill="FFFFFF"/>
+            <w:tcMar>
+              <w:top w:w="0" w:type="dxa"/>
+              <w:bottom w:w="0" w:type="dxa"/>
+              <w:left w:w="0" w:type="dxa"/>
+              <w:right w:w="0" w:type="dxa"/>
+            </w:tcMar>
+            <w:vAlign w:val="top"/>
+          </w:tcPr>
+          <w:p>
+            <w:pPr>
+              <w:pStyle w:val="Normal"/>
+              <w:jc w:val="center"/>
+              <w:pBdr>
+                <w:bottom w:val="none" w:sz="0" w:space="0" w:color="000000"/>
+                <w:top w:val="none" w:sz="0" w:space="0" w:color="000000"/>
+                <w:left w:val="none" w:sz="0" w:space="0" w:color="000000"/>
+                <w:right w:val="none" w:sz="0" w:space="0" w:color="000000"/>
+              </w:pBdr>
+              <w:spacing w:after="100" w:before="100" w:line="240"/>
+              <w:ind w:firstLine="0" w:left="100" w:right="100"/>
+            </w:pPr>
+            <w:r>
+              <w:rPr>
+                <w:rFonts w:ascii="DejaVu Sans" w:hAnsi="DejaVu Sans" w:eastAsia="DejaVu Sans" w:cs="DejaVu Sans"/>
+                <w:i w:val="false"/>
+                <w:b w:val="false"/>
+                <w:u w:val="none"/>
+                <w:sz w:val="22"/>
+                <w:szCs w:val="22"/>
+                <w:color w:val="000000"/>
+              </w:rPr>
+              <w:t xml:space="preserve">1.07 (1.06 to 1.07)</w:t>
             </w:r>
           </w:p>
         </w:tc>
@@ -1980,51 +1980,51 @@
                 <w:szCs w:val="22"/>
                 <w:color w:val="000000"/>
               </w:rPr>
-              <w:t xml:space="preserve">0.57 (0.26 to 1.23)</w:t>
-            </w:r>
-          </w:p>
-        </w:tc>
-        <w:tc>
-          <w:tcPr>
-            <w:tcBorders>
-              <w:bottom w:val="none" w:sz="0" w:space="0" w:color="000000"/>
-              <w:top w:val="none" w:sz="0" w:space="0" w:color="000000"/>
-              <w:left w:val="none" w:sz="0" w:space="0" w:color="000000"/>
-              <w:right w:val="none" w:sz="0" w:space="0" w:color="000000"/>
-            </w:tcBorders>
-            <w:shd w:val="clear" w:color="auto" w:fill="FFFFFF"/>
-            <w:tcMar>
-              <w:top w:w="0" w:type="dxa"/>
-              <w:bottom w:w="0" w:type="dxa"/>
-              <w:left w:w="0" w:type="dxa"/>
-              <w:right w:w="0" w:type="dxa"/>
-            </w:tcMar>
-            <w:vAlign w:val="top"/>
-          </w:tcPr>
-          <w:p>
-            <w:pPr>
-              <w:pStyle w:val="Normal"/>
-              <w:jc w:val="center"/>
-              <w:pBdr>
-                <w:bottom w:val="none" w:sz="0" w:space="0" w:color="000000"/>
-                <w:top w:val="none" w:sz="0" w:space="0" w:color="000000"/>
-                <w:left w:val="none" w:sz="0" w:space="0" w:color="000000"/>
-                <w:right w:val="none" w:sz="0" w:space="0" w:color="000000"/>
-              </w:pBdr>
-              <w:spacing w:after="100" w:before="100" w:line="240"/>
-              <w:ind w:firstLine="0" w:left="100" w:right="100"/>
-            </w:pPr>
-            <w:r>
-              <w:rPr>
-                <w:rFonts w:ascii="DejaVu Sans" w:hAnsi="DejaVu Sans" w:eastAsia="DejaVu Sans" w:cs="DejaVu Sans"/>
-                <w:i w:val="false"/>
-                <w:b w:val="false"/>
-                <w:u w:val="none"/>
-                <w:sz w:val="22"/>
-                <w:szCs w:val="22"/>
-                <w:color w:val="000000"/>
-              </w:rPr>
-              <w:t xml:space="preserve">0.58 (0.27 to 1.27)</w:t>
+              <w:t xml:space="preserve">0.76 (0.57 to 1.03)</w:t>
+            </w:r>
+          </w:p>
+        </w:tc>
+        <w:tc>
+          <w:tcPr>
+            <w:tcBorders>
+              <w:bottom w:val="none" w:sz="0" w:space="0" w:color="000000"/>
+              <w:top w:val="none" w:sz="0" w:space="0" w:color="000000"/>
+              <w:left w:val="none" w:sz="0" w:space="0" w:color="000000"/>
+              <w:right w:val="none" w:sz="0" w:space="0" w:color="000000"/>
+            </w:tcBorders>
+            <w:shd w:val="clear" w:color="auto" w:fill="FFFFFF"/>
+            <w:tcMar>
+              <w:top w:w="0" w:type="dxa"/>
+              <w:bottom w:w="0" w:type="dxa"/>
+              <w:left w:w="0" w:type="dxa"/>
+              <w:right w:w="0" w:type="dxa"/>
+            </w:tcMar>
+            <w:vAlign w:val="top"/>
+          </w:tcPr>
+          <w:p>
+            <w:pPr>
+              <w:pStyle w:val="Normal"/>
+              <w:jc w:val="center"/>
+              <w:pBdr>
+                <w:bottom w:val="none" w:sz="0" w:space="0" w:color="000000"/>
+                <w:top w:val="none" w:sz="0" w:space="0" w:color="000000"/>
+                <w:left w:val="none" w:sz="0" w:space="0" w:color="000000"/>
+                <w:right w:val="none" w:sz="0" w:space="0" w:color="000000"/>
+              </w:pBdr>
+              <w:spacing w:after="100" w:before="100" w:line="240"/>
+              <w:ind w:firstLine="0" w:left="100" w:right="100"/>
+            </w:pPr>
+            <w:r>
+              <w:rPr>
+                <w:rFonts w:ascii="DejaVu Sans" w:hAnsi="DejaVu Sans" w:eastAsia="DejaVu Sans" w:cs="DejaVu Sans"/>
+                <w:i w:val="false"/>
+                <w:b w:val="false"/>
+                <w:u w:val="none"/>
+                <w:sz w:val="22"/>
+                <w:szCs w:val="22"/>
+                <w:color w:val="000000"/>
+              </w:rPr>
+              <w:t xml:space="preserve">0.79 (0.59 to 1.07)</w:t>
             </w:r>
           </w:p>
         </w:tc>
@@ -2394,51 +2394,51 @@
                 <w:szCs w:val="22"/>
                 <w:color w:val="000000"/>
               </w:rPr>
-              <w:t xml:space="preserve">1.40 (1.01 to 1.94)</w:t>
-            </w:r>
-          </w:p>
-        </w:tc>
-        <w:tc>
-          <w:tcPr>
-            <w:tcBorders>
-              <w:bottom w:val="none" w:sz="0" w:space="0" w:color="000000"/>
-              <w:top w:val="none" w:sz="0" w:space="0" w:color="000000"/>
-              <w:left w:val="none" w:sz="0" w:space="0" w:color="000000"/>
-              <w:right w:val="none" w:sz="0" w:space="0" w:color="000000"/>
-            </w:tcBorders>
-            <w:shd w:val="clear" w:color="auto" w:fill="FFFFFF"/>
-            <w:tcMar>
-              <w:top w:w="0" w:type="dxa"/>
-              <w:bottom w:w="0" w:type="dxa"/>
-              <w:left w:w="0" w:type="dxa"/>
-              <w:right w:w="0" w:type="dxa"/>
-            </w:tcMar>
-            <w:vAlign w:val="top"/>
-          </w:tcPr>
-          <w:p>
-            <w:pPr>
-              <w:pStyle w:val="Normal"/>
-              <w:jc w:val="center"/>
-              <w:pBdr>
-                <w:bottom w:val="none" w:sz="0" w:space="0" w:color="000000"/>
-                <w:top w:val="none" w:sz="0" w:space="0" w:color="000000"/>
-                <w:left w:val="none" w:sz="0" w:space="0" w:color="000000"/>
-                <w:right w:val="none" w:sz="0" w:space="0" w:color="000000"/>
-              </w:pBdr>
-              <w:spacing w:after="100" w:before="100" w:line="240"/>
-              <w:ind w:firstLine="0" w:left="100" w:right="100"/>
-            </w:pPr>
-            <w:r>
-              <w:rPr>
-                <w:rFonts w:ascii="DejaVu Sans" w:hAnsi="DejaVu Sans" w:eastAsia="DejaVu Sans" w:cs="DejaVu Sans"/>
-                <w:i w:val="false"/>
-                <w:b w:val="false"/>
-                <w:u w:val="none"/>
-                <w:sz w:val="22"/>
-                <w:szCs w:val="22"/>
-                <w:color w:val="000000"/>
-              </w:rPr>
-              <w:t xml:space="preserve">1.41 (1.02 to 1.95)</w:t>
+              <w:t xml:space="preserve">1.08 (0.94 to 1.25)</w:t>
+            </w:r>
+          </w:p>
+        </w:tc>
+        <w:tc>
+          <w:tcPr>
+            <w:tcBorders>
+              <w:bottom w:val="none" w:sz="0" w:space="0" w:color="000000"/>
+              <w:top w:val="none" w:sz="0" w:space="0" w:color="000000"/>
+              <w:left w:val="none" w:sz="0" w:space="0" w:color="000000"/>
+              <w:right w:val="none" w:sz="0" w:space="0" w:color="000000"/>
+            </w:tcBorders>
+            <w:shd w:val="clear" w:color="auto" w:fill="FFFFFF"/>
+            <w:tcMar>
+              <w:top w:w="0" w:type="dxa"/>
+              <w:bottom w:w="0" w:type="dxa"/>
+              <w:left w:w="0" w:type="dxa"/>
+              <w:right w:w="0" w:type="dxa"/>
+            </w:tcMar>
+            <w:vAlign w:val="top"/>
+          </w:tcPr>
+          <w:p>
+            <w:pPr>
+              <w:pStyle w:val="Normal"/>
+              <w:jc w:val="center"/>
+              <w:pBdr>
+                <w:bottom w:val="none" w:sz="0" w:space="0" w:color="000000"/>
+                <w:top w:val="none" w:sz="0" w:space="0" w:color="000000"/>
+                <w:left w:val="none" w:sz="0" w:space="0" w:color="000000"/>
+                <w:right w:val="none" w:sz="0" w:space="0" w:color="000000"/>
+              </w:pBdr>
+              <w:spacing w:after="100" w:before="100" w:line="240"/>
+              <w:ind w:firstLine="0" w:left="100" w:right="100"/>
+            </w:pPr>
+            <w:r>
+              <w:rPr>
+                <w:rFonts w:ascii="DejaVu Sans" w:hAnsi="DejaVu Sans" w:eastAsia="DejaVu Sans" w:cs="DejaVu Sans"/>
+                <w:i w:val="false"/>
+                <w:b w:val="false"/>
+                <w:u w:val="none"/>
+                <w:sz w:val="22"/>
+                <w:szCs w:val="22"/>
+                <w:color w:val="000000"/>
+              </w:rPr>
+              <w:t xml:space="preserve">1.09 (0.94 to 1.25)</w:t>
             </w:r>
           </w:p>
         </w:tc>
@@ -2532,51 +2532,51 @@
                 <w:szCs w:val="22"/>
                 <w:color w:val="000000"/>
               </w:rPr>
-              <w:t xml:space="preserve">0.91 (0.63 to 1.32)</w:t>
-            </w:r>
-          </w:p>
-        </w:tc>
-        <w:tc>
-          <w:tcPr>
-            <w:tcBorders>
-              <w:bottom w:val="none" w:sz="0" w:space="0" w:color="000000"/>
-              <w:top w:val="none" w:sz="0" w:space="0" w:color="000000"/>
-              <w:left w:val="none" w:sz="0" w:space="0" w:color="000000"/>
-              <w:right w:val="none" w:sz="0" w:space="0" w:color="000000"/>
-            </w:tcBorders>
-            <w:shd w:val="clear" w:color="auto" w:fill="FFFFFF"/>
-            <w:tcMar>
-              <w:top w:w="0" w:type="dxa"/>
-              <w:bottom w:w="0" w:type="dxa"/>
-              <w:left w:w="0" w:type="dxa"/>
-              <w:right w:w="0" w:type="dxa"/>
-            </w:tcMar>
-            <w:vAlign w:val="top"/>
-          </w:tcPr>
-          <w:p>
-            <w:pPr>
-              <w:pStyle w:val="Normal"/>
-              <w:jc w:val="center"/>
-              <w:pBdr>
-                <w:bottom w:val="none" w:sz="0" w:space="0" w:color="000000"/>
-                <w:top w:val="none" w:sz="0" w:space="0" w:color="000000"/>
-                <w:left w:val="none" w:sz="0" w:space="0" w:color="000000"/>
-                <w:right w:val="none" w:sz="0" w:space="0" w:color="000000"/>
-              </w:pBdr>
-              <w:spacing w:after="100" w:before="100" w:line="240"/>
-              <w:ind w:firstLine="0" w:left="100" w:right="100"/>
-            </w:pPr>
-            <w:r>
-              <w:rPr>
-                <w:rFonts w:ascii="DejaVu Sans" w:hAnsi="DejaVu Sans" w:eastAsia="DejaVu Sans" w:cs="DejaVu Sans"/>
-                <w:i w:val="false"/>
-                <w:b w:val="false"/>
-                <w:u w:val="none"/>
-                <w:sz w:val="22"/>
-                <w:szCs w:val="22"/>
-                <w:color w:val="000000"/>
-              </w:rPr>
-              <w:t xml:space="preserve">0.91 (0.63 to 1.32)</w:t>
+              <w:t xml:space="preserve">0.99 (0.85 to 1.14)</w:t>
+            </w:r>
+          </w:p>
+        </w:tc>
+        <w:tc>
+          <w:tcPr>
+            <w:tcBorders>
+              <w:bottom w:val="none" w:sz="0" w:space="0" w:color="000000"/>
+              <w:top w:val="none" w:sz="0" w:space="0" w:color="000000"/>
+              <w:left w:val="none" w:sz="0" w:space="0" w:color="000000"/>
+              <w:right w:val="none" w:sz="0" w:space="0" w:color="000000"/>
+            </w:tcBorders>
+            <w:shd w:val="clear" w:color="auto" w:fill="FFFFFF"/>
+            <w:tcMar>
+              <w:top w:w="0" w:type="dxa"/>
+              <w:bottom w:w="0" w:type="dxa"/>
+              <w:left w:w="0" w:type="dxa"/>
+              <w:right w:w="0" w:type="dxa"/>
+            </w:tcMar>
+            <w:vAlign w:val="top"/>
+          </w:tcPr>
+          <w:p>
+            <w:pPr>
+              <w:pStyle w:val="Normal"/>
+              <w:jc w:val="center"/>
+              <w:pBdr>
+                <w:bottom w:val="none" w:sz="0" w:space="0" w:color="000000"/>
+                <w:top w:val="none" w:sz="0" w:space="0" w:color="000000"/>
+                <w:left w:val="none" w:sz="0" w:space="0" w:color="000000"/>
+                <w:right w:val="none" w:sz="0" w:space="0" w:color="000000"/>
+              </w:pBdr>
+              <w:spacing w:after="100" w:before="100" w:line="240"/>
+              <w:ind w:firstLine="0" w:left="100" w:right="100"/>
+            </w:pPr>
+            <w:r>
+              <w:rPr>
+                <w:rFonts w:ascii="DejaVu Sans" w:hAnsi="DejaVu Sans" w:eastAsia="DejaVu Sans" w:cs="DejaVu Sans"/>
+                <w:i w:val="false"/>
+                <w:b w:val="false"/>
+                <w:u w:val="none"/>
+                <w:sz w:val="22"/>
+                <w:szCs w:val="22"/>
+                <w:color w:val="000000"/>
+              </w:rPr>
+              <w:t xml:space="preserve">1.00 (0.86 to 1.15)</w:t>
             </w:r>
           </w:p>
         </w:tc>
@@ -2670,51 +2670,51 @@
                 <w:szCs w:val="22"/>
                 <w:color w:val="000000"/>
               </w:rPr>
-              <w:t xml:space="preserve">0.98 (0.66 to 1.44)</w:t>
-            </w:r>
-          </w:p>
-        </w:tc>
-        <w:tc>
-          <w:tcPr>
-            <w:tcBorders>
-              <w:bottom w:val="none" w:sz="0" w:space="0" w:color="000000"/>
-              <w:top w:val="none" w:sz="0" w:space="0" w:color="000000"/>
-              <w:left w:val="none" w:sz="0" w:space="0" w:color="000000"/>
-              <w:right w:val="none" w:sz="0" w:space="0" w:color="000000"/>
-            </w:tcBorders>
-            <w:shd w:val="clear" w:color="auto" w:fill="FFFFFF"/>
-            <w:tcMar>
-              <w:top w:w="0" w:type="dxa"/>
-              <w:bottom w:w="0" w:type="dxa"/>
-              <w:left w:w="0" w:type="dxa"/>
-              <w:right w:w="0" w:type="dxa"/>
-            </w:tcMar>
-            <w:vAlign w:val="top"/>
-          </w:tcPr>
-          <w:p>
-            <w:pPr>
-              <w:pStyle w:val="Normal"/>
-              <w:jc w:val="center"/>
-              <w:pBdr>
-                <w:bottom w:val="none" w:sz="0" w:space="0" w:color="000000"/>
-                <w:top w:val="none" w:sz="0" w:space="0" w:color="000000"/>
-                <w:left w:val="none" w:sz="0" w:space="0" w:color="000000"/>
-                <w:right w:val="none" w:sz="0" w:space="0" w:color="000000"/>
-              </w:pBdr>
-              <w:spacing w:after="100" w:before="100" w:line="240"/>
-              <w:ind w:firstLine="0" w:left="100" w:right="100"/>
-            </w:pPr>
-            <w:r>
-              <w:rPr>
-                <w:rFonts w:ascii="DejaVu Sans" w:hAnsi="DejaVu Sans" w:eastAsia="DejaVu Sans" w:cs="DejaVu Sans"/>
-                <w:i w:val="false"/>
-                <w:b w:val="false"/>
-                <w:u w:val="none"/>
-                <w:sz w:val="22"/>
-                <w:szCs w:val="22"/>
-                <w:color w:val="000000"/>
-              </w:rPr>
-              <w:t xml:space="preserve">0.98 (0.67 to 1.45)</w:t>
+              <w:t xml:space="preserve">0.99 (0.85 to 1.15)</w:t>
+            </w:r>
+          </w:p>
+        </w:tc>
+        <w:tc>
+          <w:tcPr>
+            <w:tcBorders>
+              <w:bottom w:val="none" w:sz="0" w:space="0" w:color="000000"/>
+              <w:top w:val="none" w:sz="0" w:space="0" w:color="000000"/>
+              <w:left w:val="none" w:sz="0" w:space="0" w:color="000000"/>
+              <w:right w:val="none" w:sz="0" w:space="0" w:color="000000"/>
+            </w:tcBorders>
+            <w:shd w:val="clear" w:color="auto" w:fill="FFFFFF"/>
+            <w:tcMar>
+              <w:top w:w="0" w:type="dxa"/>
+              <w:bottom w:w="0" w:type="dxa"/>
+              <w:left w:w="0" w:type="dxa"/>
+              <w:right w:w="0" w:type="dxa"/>
+            </w:tcMar>
+            <w:vAlign w:val="top"/>
+          </w:tcPr>
+          <w:p>
+            <w:pPr>
+              <w:pStyle w:val="Normal"/>
+              <w:jc w:val="center"/>
+              <w:pBdr>
+                <w:bottom w:val="none" w:sz="0" w:space="0" w:color="000000"/>
+                <w:top w:val="none" w:sz="0" w:space="0" w:color="000000"/>
+                <w:left w:val="none" w:sz="0" w:space="0" w:color="000000"/>
+                <w:right w:val="none" w:sz="0" w:space="0" w:color="000000"/>
+              </w:pBdr>
+              <w:spacing w:after="100" w:before="100" w:line="240"/>
+              <w:ind w:firstLine="0" w:left="100" w:right="100"/>
+            </w:pPr>
+            <w:r>
+              <w:rPr>
+                <w:rFonts w:ascii="DejaVu Sans" w:hAnsi="DejaVu Sans" w:eastAsia="DejaVu Sans" w:cs="DejaVu Sans"/>
+                <w:i w:val="false"/>
+                <w:b w:val="false"/>
+                <w:u w:val="none"/>
+                <w:sz w:val="22"/>
+                <w:szCs w:val="22"/>
+                <w:color w:val="000000"/>
+              </w:rPr>
+              <w:t xml:space="preserve">1.01 (0.87 to 1.17)</w:t>
             </w:r>
           </w:p>
         </w:tc>
@@ -3084,51 +3084,51 @@
                 <w:szCs w:val="22"/>
                 <w:color w:val="000000"/>
               </w:rPr>
-              <w:t xml:space="preserve">0.97 (0.63 to 1.49)</w:t>
-            </w:r>
-          </w:p>
-        </w:tc>
-        <w:tc>
-          <w:tcPr>
-            <w:tcBorders>
-              <w:bottom w:val="none" w:sz="0" w:space="0" w:color="000000"/>
-              <w:top w:val="none" w:sz="0" w:space="0" w:color="000000"/>
-              <w:left w:val="none" w:sz="0" w:space="0" w:color="000000"/>
-              <w:right w:val="none" w:sz="0" w:space="0" w:color="000000"/>
-            </w:tcBorders>
-            <w:shd w:val="clear" w:color="auto" w:fill="FFFFFF"/>
-            <w:tcMar>
-              <w:top w:w="0" w:type="dxa"/>
-              <w:bottom w:w="0" w:type="dxa"/>
-              <w:left w:w="0" w:type="dxa"/>
-              <w:right w:w="0" w:type="dxa"/>
-            </w:tcMar>
-            <w:vAlign w:val="top"/>
-          </w:tcPr>
-          <w:p>
-            <w:pPr>
-              <w:pStyle w:val="Normal"/>
-              <w:jc w:val="center"/>
-              <w:pBdr>
-                <w:bottom w:val="none" w:sz="0" w:space="0" w:color="000000"/>
-                <w:top w:val="none" w:sz="0" w:space="0" w:color="000000"/>
-                <w:left w:val="none" w:sz="0" w:space="0" w:color="000000"/>
-                <w:right w:val="none" w:sz="0" w:space="0" w:color="000000"/>
-              </w:pBdr>
-              <w:spacing w:after="100" w:before="100" w:line="240"/>
-              <w:ind w:firstLine="0" w:left="100" w:right="100"/>
-            </w:pPr>
-            <w:r>
-              <w:rPr>
-                <w:rFonts w:ascii="DejaVu Sans" w:hAnsi="DejaVu Sans" w:eastAsia="DejaVu Sans" w:cs="DejaVu Sans"/>
-                <w:i w:val="false"/>
-                <w:b w:val="false"/>
-                <w:u w:val="none"/>
-                <w:sz w:val="22"/>
-                <w:szCs w:val="22"/>
-                <w:color w:val="000000"/>
-              </w:rPr>
-              <w:t xml:space="preserve">0.98 (0.63 to 1.51)</w:t>
+              <w:t xml:space="preserve">0.94 (0.81 to 1.09)</w:t>
+            </w:r>
+          </w:p>
+        </w:tc>
+        <w:tc>
+          <w:tcPr>
+            <w:tcBorders>
+              <w:bottom w:val="none" w:sz="0" w:space="0" w:color="000000"/>
+              <w:top w:val="none" w:sz="0" w:space="0" w:color="000000"/>
+              <w:left w:val="none" w:sz="0" w:space="0" w:color="000000"/>
+              <w:right w:val="none" w:sz="0" w:space="0" w:color="000000"/>
+            </w:tcBorders>
+            <w:shd w:val="clear" w:color="auto" w:fill="FFFFFF"/>
+            <w:tcMar>
+              <w:top w:w="0" w:type="dxa"/>
+              <w:bottom w:w="0" w:type="dxa"/>
+              <w:left w:w="0" w:type="dxa"/>
+              <w:right w:w="0" w:type="dxa"/>
+            </w:tcMar>
+            <w:vAlign w:val="top"/>
+          </w:tcPr>
+          <w:p>
+            <w:pPr>
+              <w:pStyle w:val="Normal"/>
+              <w:jc w:val="center"/>
+              <w:pBdr>
+                <w:bottom w:val="none" w:sz="0" w:space="0" w:color="000000"/>
+                <w:top w:val="none" w:sz="0" w:space="0" w:color="000000"/>
+                <w:left w:val="none" w:sz="0" w:space="0" w:color="000000"/>
+                <w:right w:val="none" w:sz="0" w:space="0" w:color="000000"/>
+              </w:pBdr>
+              <w:spacing w:after="100" w:before="100" w:line="240"/>
+              <w:ind w:firstLine="0" w:left="100" w:right="100"/>
+            </w:pPr>
+            <w:r>
+              <w:rPr>
+                <w:rFonts w:ascii="DejaVu Sans" w:hAnsi="DejaVu Sans" w:eastAsia="DejaVu Sans" w:cs="DejaVu Sans"/>
+                <w:i w:val="false"/>
+                <w:b w:val="false"/>
+                <w:u w:val="none"/>
+                <w:sz w:val="22"/>
+                <w:szCs w:val="22"/>
+                <w:color w:val="000000"/>
+              </w:rPr>
+              <w:t xml:space="preserve">0.95 (0.82 to 1.11)</w:t>
             </w:r>
           </w:p>
         </w:tc>
@@ -3360,51 +3360,51 @@
                 <w:szCs w:val="22"/>
                 <w:color w:val="000000"/>
               </w:rPr>
-              <w:t xml:space="preserve">0.70 (0.45 to 1.08)</w:t>
-            </w:r>
-          </w:p>
-        </w:tc>
-        <w:tc>
-          <w:tcPr>
-            <w:tcBorders>
-              <w:bottom w:val="none" w:sz="0" w:space="0" w:color="000000"/>
-              <w:top w:val="none" w:sz="0" w:space="0" w:color="000000"/>
-              <w:left w:val="none" w:sz="0" w:space="0" w:color="000000"/>
-              <w:right w:val="none" w:sz="0" w:space="0" w:color="000000"/>
-            </w:tcBorders>
-            <w:shd w:val="clear" w:color="auto" w:fill="FFFFFF"/>
-            <w:tcMar>
-              <w:top w:w="0" w:type="dxa"/>
-              <w:bottom w:w="0" w:type="dxa"/>
-              <w:left w:w="0" w:type="dxa"/>
-              <w:right w:w="0" w:type="dxa"/>
-            </w:tcMar>
-            <w:vAlign w:val="top"/>
-          </w:tcPr>
-          <w:p>
-            <w:pPr>
-              <w:pStyle w:val="Normal"/>
-              <w:jc w:val="center"/>
-              <w:pBdr>
-                <w:bottom w:val="none" w:sz="0" w:space="0" w:color="000000"/>
-                <w:top w:val="none" w:sz="0" w:space="0" w:color="000000"/>
-                <w:left w:val="none" w:sz="0" w:space="0" w:color="000000"/>
-                <w:right w:val="none" w:sz="0" w:space="0" w:color="000000"/>
-              </w:pBdr>
-              <w:spacing w:after="100" w:before="100" w:line="240"/>
-              <w:ind w:firstLine="0" w:left="100" w:right="100"/>
-            </w:pPr>
-            <w:r>
-              <w:rPr>
-                <w:rFonts w:ascii="DejaVu Sans" w:hAnsi="DejaVu Sans" w:eastAsia="DejaVu Sans" w:cs="DejaVu Sans"/>
-                <w:i w:val="false"/>
-                <w:b w:val="false"/>
-                <w:u w:val="none"/>
-                <w:sz w:val="22"/>
-                <w:szCs w:val="22"/>
-                <w:color w:val="000000"/>
-              </w:rPr>
-              <w:t xml:space="preserve">0.72 (0.47 to 1.11)</w:t>
+              <w:t xml:space="preserve">0.78 (0.66 to 0.91)</w:t>
+            </w:r>
+          </w:p>
+        </w:tc>
+        <w:tc>
+          <w:tcPr>
+            <w:tcBorders>
+              <w:bottom w:val="none" w:sz="0" w:space="0" w:color="000000"/>
+              <w:top w:val="none" w:sz="0" w:space="0" w:color="000000"/>
+              <w:left w:val="none" w:sz="0" w:space="0" w:color="000000"/>
+              <w:right w:val="none" w:sz="0" w:space="0" w:color="000000"/>
+            </w:tcBorders>
+            <w:shd w:val="clear" w:color="auto" w:fill="FFFFFF"/>
+            <w:tcMar>
+              <w:top w:w="0" w:type="dxa"/>
+              <w:bottom w:w="0" w:type="dxa"/>
+              <w:left w:w="0" w:type="dxa"/>
+              <w:right w:w="0" w:type="dxa"/>
+            </w:tcMar>
+            <w:vAlign w:val="top"/>
+          </w:tcPr>
+          <w:p>
+            <w:pPr>
+              <w:pStyle w:val="Normal"/>
+              <w:jc w:val="center"/>
+              <w:pBdr>
+                <w:bottom w:val="none" w:sz="0" w:space="0" w:color="000000"/>
+                <w:top w:val="none" w:sz="0" w:space="0" w:color="000000"/>
+                <w:left w:val="none" w:sz="0" w:space="0" w:color="000000"/>
+                <w:right w:val="none" w:sz="0" w:space="0" w:color="000000"/>
+              </w:pBdr>
+              <w:spacing w:after="100" w:before="100" w:line="240"/>
+              <w:ind w:firstLine="0" w:left="100" w:right="100"/>
+            </w:pPr>
+            <w:r>
+              <w:rPr>
+                <w:rFonts w:ascii="DejaVu Sans" w:hAnsi="DejaVu Sans" w:eastAsia="DejaVu Sans" w:cs="DejaVu Sans"/>
+                <w:i w:val="false"/>
+                <w:b w:val="false"/>
+                <w:u w:val="none"/>
+                <w:sz w:val="22"/>
+                <w:szCs w:val="22"/>
+                <w:color w:val="000000"/>
+              </w:rPr>
+              <w:t xml:space="preserve">0.81 (0.69 to 0.95)</w:t>
             </w:r>
           </w:p>
         </w:tc>
@@ -3774,51 +3774,51 @@
                 <w:szCs w:val="22"/>
                 <w:color w:val="000000"/>
               </w:rPr>
-              <w:t xml:space="preserve">0.86 (0.56 to 1.32)</w:t>
-            </w:r>
-          </w:p>
-        </w:tc>
-        <w:tc>
-          <w:tcPr>
-            <w:tcBorders>
-              <w:bottom w:val="none" w:sz="0" w:space="0" w:color="000000"/>
-              <w:top w:val="none" w:sz="0" w:space="0" w:color="000000"/>
-              <w:left w:val="none" w:sz="0" w:space="0" w:color="000000"/>
-              <w:right w:val="none" w:sz="0" w:space="0" w:color="000000"/>
-            </w:tcBorders>
-            <w:shd w:val="clear" w:color="auto" w:fill="FFFFFF"/>
-            <w:tcMar>
-              <w:top w:w="0" w:type="dxa"/>
-              <w:bottom w:w="0" w:type="dxa"/>
-              <w:left w:w="0" w:type="dxa"/>
-              <w:right w:w="0" w:type="dxa"/>
-            </w:tcMar>
-            <w:vAlign w:val="top"/>
-          </w:tcPr>
-          <w:p>
-            <w:pPr>
-              <w:pStyle w:val="Normal"/>
-              <w:jc w:val="center"/>
-              <w:pBdr>
-                <w:bottom w:val="none" w:sz="0" w:space="0" w:color="000000"/>
-                <w:top w:val="none" w:sz="0" w:space="0" w:color="000000"/>
-                <w:left w:val="none" w:sz="0" w:space="0" w:color="000000"/>
-                <w:right w:val="none" w:sz="0" w:space="0" w:color="000000"/>
-              </w:pBdr>
-              <w:spacing w:after="100" w:before="100" w:line="240"/>
-              <w:ind w:firstLine="0" w:left="100" w:right="100"/>
-            </w:pPr>
-            <w:r>
-              <w:rPr>
-                <w:rFonts w:ascii="DejaVu Sans" w:hAnsi="DejaVu Sans" w:eastAsia="DejaVu Sans" w:cs="DejaVu Sans"/>
-                <w:i w:val="false"/>
-                <w:b w:val="false"/>
-                <w:u w:val="none"/>
-                <w:sz w:val="22"/>
-                <w:szCs w:val="22"/>
-                <w:color w:val="000000"/>
-              </w:rPr>
-              <w:t xml:space="preserve">0.88 (0.58 to 1.35)</w:t>
+              <w:t xml:space="preserve">0.92 (0.78 to 1.07)</w:t>
+            </w:r>
+          </w:p>
+        </w:tc>
+        <w:tc>
+          <w:tcPr>
+            <w:tcBorders>
+              <w:bottom w:val="none" w:sz="0" w:space="0" w:color="000000"/>
+              <w:top w:val="none" w:sz="0" w:space="0" w:color="000000"/>
+              <w:left w:val="none" w:sz="0" w:space="0" w:color="000000"/>
+              <w:right w:val="none" w:sz="0" w:space="0" w:color="000000"/>
+            </w:tcBorders>
+            <w:shd w:val="clear" w:color="auto" w:fill="FFFFFF"/>
+            <w:tcMar>
+              <w:top w:w="0" w:type="dxa"/>
+              <w:bottom w:w="0" w:type="dxa"/>
+              <w:left w:w="0" w:type="dxa"/>
+              <w:right w:w="0" w:type="dxa"/>
+            </w:tcMar>
+            <w:vAlign w:val="top"/>
+          </w:tcPr>
+          <w:p>
+            <w:pPr>
+              <w:pStyle w:val="Normal"/>
+              <w:jc w:val="center"/>
+              <w:pBdr>
+                <w:bottom w:val="none" w:sz="0" w:space="0" w:color="000000"/>
+                <w:top w:val="none" w:sz="0" w:space="0" w:color="000000"/>
+                <w:left w:val="none" w:sz="0" w:space="0" w:color="000000"/>
+                <w:right w:val="none" w:sz="0" w:space="0" w:color="000000"/>
+              </w:pBdr>
+              <w:spacing w:after="100" w:before="100" w:line="240"/>
+              <w:ind w:firstLine="0" w:left="100" w:right="100"/>
+            </w:pPr>
+            <w:r>
+              <w:rPr>
+                <w:rFonts w:ascii="DejaVu Sans" w:hAnsi="DejaVu Sans" w:eastAsia="DejaVu Sans" w:cs="DejaVu Sans"/>
+                <w:i w:val="false"/>
+                <w:b w:val="false"/>
+                <w:u w:val="none"/>
+                <w:sz w:val="22"/>
+                <w:szCs w:val="22"/>
+                <w:color w:val="000000"/>
+              </w:rPr>
+              <w:t xml:space="preserve">0.92 (0.78 to 1.07)</w:t>
             </w:r>
           </w:p>
         </w:tc>
@@ -3912,51 +3912,51 @@
                 <w:szCs w:val="22"/>
                 <w:color w:val="000000"/>
               </w:rPr>
-              <w:t xml:space="preserve">0.83 (0.54 to 1.29)</w:t>
-            </w:r>
-          </w:p>
-        </w:tc>
-        <w:tc>
-          <w:tcPr>
-            <w:tcBorders>
-              <w:bottom w:val="none" w:sz="0" w:space="0" w:color="000000"/>
-              <w:top w:val="none" w:sz="0" w:space="0" w:color="000000"/>
-              <w:left w:val="none" w:sz="0" w:space="0" w:color="000000"/>
-              <w:right w:val="none" w:sz="0" w:space="0" w:color="000000"/>
-            </w:tcBorders>
-            <w:shd w:val="clear" w:color="auto" w:fill="FFFFFF"/>
-            <w:tcMar>
-              <w:top w:w="0" w:type="dxa"/>
-              <w:bottom w:w="0" w:type="dxa"/>
-              <w:left w:w="0" w:type="dxa"/>
-              <w:right w:w="0" w:type="dxa"/>
-            </w:tcMar>
-            <w:vAlign w:val="top"/>
-          </w:tcPr>
-          <w:p>
-            <w:pPr>
-              <w:pStyle w:val="Normal"/>
-              <w:jc w:val="center"/>
-              <w:pBdr>
-                <w:bottom w:val="none" w:sz="0" w:space="0" w:color="000000"/>
-                <w:top w:val="none" w:sz="0" w:space="0" w:color="000000"/>
-                <w:left w:val="none" w:sz="0" w:space="0" w:color="000000"/>
-                <w:right w:val="none" w:sz="0" w:space="0" w:color="000000"/>
-              </w:pBdr>
-              <w:spacing w:after="100" w:before="100" w:line="240"/>
-              <w:ind w:firstLine="0" w:left="100" w:right="100"/>
-            </w:pPr>
-            <w:r>
-              <w:rPr>
-                <w:rFonts w:ascii="DejaVu Sans" w:hAnsi="DejaVu Sans" w:eastAsia="DejaVu Sans" w:cs="DejaVu Sans"/>
-                <w:i w:val="false"/>
-                <w:b w:val="false"/>
-                <w:u w:val="none"/>
-                <w:sz w:val="22"/>
-                <w:szCs w:val="22"/>
-                <w:color w:val="000000"/>
-              </w:rPr>
-              <w:t xml:space="preserve">0.85 (0.55 to 1.31)</w:t>
+              <w:t xml:space="preserve">0.90 (0.76 to 1.06)</w:t>
+            </w:r>
+          </w:p>
+        </w:tc>
+        <w:tc>
+          <w:tcPr>
+            <w:tcBorders>
+              <w:bottom w:val="none" w:sz="0" w:space="0" w:color="000000"/>
+              <w:top w:val="none" w:sz="0" w:space="0" w:color="000000"/>
+              <w:left w:val="none" w:sz="0" w:space="0" w:color="000000"/>
+              <w:right w:val="none" w:sz="0" w:space="0" w:color="000000"/>
+            </w:tcBorders>
+            <w:shd w:val="clear" w:color="auto" w:fill="FFFFFF"/>
+            <w:tcMar>
+              <w:top w:w="0" w:type="dxa"/>
+              <w:bottom w:w="0" w:type="dxa"/>
+              <w:left w:w="0" w:type="dxa"/>
+              <w:right w:w="0" w:type="dxa"/>
+            </w:tcMar>
+            <w:vAlign w:val="top"/>
+          </w:tcPr>
+          <w:p>
+            <w:pPr>
+              <w:pStyle w:val="Normal"/>
+              <w:jc w:val="center"/>
+              <w:pBdr>
+                <w:bottom w:val="none" w:sz="0" w:space="0" w:color="000000"/>
+                <w:top w:val="none" w:sz="0" w:space="0" w:color="000000"/>
+                <w:left w:val="none" w:sz="0" w:space="0" w:color="000000"/>
+                <w:right w:val="none" w:sz="0" w:space="0" w:color="000000"/>
+              </w:pBdr>
+              <w:spacing w:after="100" w:before="100" w:line="240"/>
+              <w:ind w:firstLine="0" w:left="100" w:right="100"/>
+            </w:pPr>
+            <w:r>
+              <w:rPr>
+                <w:rFonts w:ascii="DejaVu Sans" w:hAnsi="DejaVu Sans" w:eastAsia="DejaVu Sans" w:cs="DejaVu Sans"/>
+                <w:i w:val="false"/>
+                <w:b w:val="false"/>
+                <w:u w:val="none"/>
+                <w:sz w:val="22"/>
+                <w:szCs w:val="22"/>
+                <w:color w:val="000000"/>
+              </w:rPr>
+              <w:t xml:space="preserve">0.90 (0.76 to 1.06)</w:t>
             </w:r>
           </w:p>
         </w:tc>
@@ -4050,51 +4050,51 @@
                 <w:szCs w:val="22"/>
                 <w:color w:val="000000"/>
               </w:rPr>
-              <w:t xml:space="preserve">0.74 (0.46 to 1.19)</w:t>
-            </w:r>
-          </w:p>
-        </w:tc>
-        <w:tc>
-          <w:tcPr>
-            <w:tcBorders>
-              <w:bottom w:val="none" w:sz="0" w:space="0" w:color="000000"/>
-              <w:top w:val="none" w:sz="0" w:space="0" w:color="000000"/>
-              <w:left w:val="none" w:sz="0" w:space="0" w:color="000000"/>
-              <w:right w:val="none" w:sz="0" w:space="0" w:color="000000"/>
-            </w:tcBorders>
-            <w:shd w:val="clear" w:color="auto" w:fill="FFFFFF"/>
-            <w:tcMar>
-              <w:top w:w="0" w:type="dxa"/>
-              <w:bottom w:w="0" w:type="dxa"/>
-              <w:left w:w="0" w:type="dxa"/>
-              <w:right w:w="0" w:type="dxa"/>
-            </w:tcMar>
-            <w:vAlign w:val="top"/>
-          </w:tcPr>
-          <w:p>
-            <w:pPr>
-              <w:pStyle w:val="Normal"/>
-              <w:jc w:val="center"/>
-              <w:pBdr>
-                <w:bottom w:val="none" w:sz="0" w:space="0" w:color="000000"/>
-                <w:top w:val="none" w:sz="0" w:space="0" w:color="000000"/>
-                <w:left w:val="none" w:sz="0" w:space="0" w:color="000000"/>
-                <w:right w:val="none" w:sz="0" w:space="0" w:color="000000"/>
-              </w:pBdr>
-              <w:spacing w:after="100" w:before="100" w:line="240"/>
-              <w:ind w:firstLine="0" w:left="100" w:right="100"/>
-            </w:pPr>
-            <w:r>
-              <w:rPr>
-                <w:rFonts w:ascii="DejaVu Sans" w:hAnsi="DejaVu Sans" w:eastAsia="DejaVu Sans" w:cs="DejaVu Sans"/>
-                <w:i w:val="false"/>
-                <w:b w:val="false"/>
-                <w:u w:val="none"/>
-                <w:sz w:val="22"/>
-                <w:szCs w:val="22"/>
-                <w:color w:val="000000"/>
-              </w:rPr>
-              <w:t xml:space="preserve">0.75 (0.46 to 1.20)</w:t>
+              <w:t xml:space="preserve">0.81 (0.67 to 0.98)</w:t>
+            </w:r>
+          </w:p>
+        </w:tc>
+        <w:tc>
+          <w:tcPr>
+            <w:tcBorders>
+              <w:bottom w:val="none" w:sz="0" w:space="0" w:color="000000"/>
+              <w:top w:val="none" w:sz="0" w:space="0" w:color="000000"/>
+              <w:left w:val="none" w:sz="0" w:space="0" w:color="000000"/>
+              <w:right w:val="none" w:sz="0" w:space="0" w:color="000000"/>
+            </w:tcBorders>
+            <w:shd w:val="clear" w:color="auto" w:fill="FFFFFF"/>
+            <w:tcMar>
+              <w:top w:w="0" w:type="dxa"/>
+              <w:bottom w:w="0" w:type="dxa"/>
+              <w:left w:w="0" w:type="dxa"/>
+              <w:right w:w="0" w:type="dxa"/>
+            </w:tcMar>
+            <w:vAlign w:val="top"/>
+          </w:tcPr>
+          <w:p>
+            <w:pPr>
+              <w:pStyle w:val="Normal"/>
+              <w:jc w:val="center"/>
+              <w:pBdr>
+                <w:bottom w:val="none" w:sz="0" w:space="0" w:color="000000"/>
+                <w:top w:val="none" w:sz="0" w:space="0" w:color="000000"/>
+                <w:left w:val="none" w:sz="0" w:space="0" w:color="000000"/>
+                <w:right w:val="none" w:sz="0" w:space="0" w:color="000000"/>
+              </w:pBdr>
+              <w:spacing w:after="100" w:before="100" w:line="240"/>
+              <w:ind w:firstLine="0" w:left="100" w:right="100"/>
+            </w:pPr>
+            <w:r>
+              <w:rPr>
+                <w:rFonts w:ascii="DejaVu Sans" w:hAnsi="DejaVu Sans" w:eastAsia="DejaVu Sans" w:cs="DejaVu Sans"/>
+                <w:i w:val="false"/>
+                <w:b w:val="false"/>
+                <w:u w:val="none"/>
+                <w:sz w:val="22"/>
+                <w:szCs w:val="22"/>
+                <w:color w:val="000000"/>
+              </w:rPr>
+              <w:t xml:space="preserve">0.81 (0.68 to 0.98)</w:t>
             </w:r>
           </w:p>
         </w:tc>
@@ -4188,51 +4188,51 @@
                 <w:szCs w:val="22"/>
                 <w:color w:val="000000"/>
               </w:rPr>
-              <w:t xml:space="preserve">0.54 (0.27 to 1.09)</w:t>
-            </w:r>
-          </w:p>
-        </w:tc>
-        <w:tc>
-          <w:tcPr>
-            <w:tcBorders>
-              <w:bottom w:val="none" w:sz="0" w:space="0" w:color="000000"/>
-              <w:top w:val="none" w:sz="0" w:space="0" w:color="000000"/>
-              <w:left w:val="none" w:sz="0" w:space="0" w:color="000000"/>
-              <w:right w:val="none" w:sz="0" w:space="0" w:color="000000"/>
-            </w:tcBorders>
-            <w:shd w:val="clear" w:color="auto" w:fill="FFFFFF"/>
-            <w:tcMar>
-              <w:top w:w="0" w:type="dxa"/>
-              <w:bottom w:w="0" w:type="dxa"/>
-              <w:left w:w="0" w:type="dxa"/>
-              <w:right w:w="0" w:type="dxa"/>
-            </w:tcMar>
-            <w:vAlign w:val="top"/>
-          </w:tcPr>
-          <w:p>
-            <w:pPr>
-              <w:pStyle w:val="Normal"/>
-              <w:jc w:val="center"/>
-              <w:pBdr>
-                <w:bottom w:val="none" w:sz="0" w:space="0" w:color="000000"/>
-                <w:top w:val="none" w:sz="0" w:space="0" w:color="000000"/>
-                <w:left w:val="none" w:sz="0" w:space="0" w:color="000000"/>
-                <w:right w:val="none" w:sz="0" w:space="0" w:color="000000"/>
-              </w:pBdr>
-              <w:spacing w:after="100" w:before="100" w:line="240"/>
-              <w:ind w:firstLine="0" w:left="100" w:right="100"/>
-            </w:pPr>
-            <w:r>
-              <w:rPr>
-                <w:rFonts w:ascii="DejaVu Sans" w:hAnsi="DejaVu Sans" w:eastAsia="DejaVu Sans" w:cs="DejaVu Sans"/>
-                <w:i w:val="false"/>
-                <w:b w:val="false"/>
-                <w:u w:val="none"/>
-                <w:sz w:val="22"/>
-                <w:szCs w:val="22"/>
-                <w:color w:val="000000"/>
-              </w:rPr>
-              <w:t xml:space="preserve">0.56 (0.28 to 1.12)</w:t>
+              <w:t xml:space="preserve">0.79 (0.60 to 1.05)</w:t>
+            </w:r>
+          </w:p>
+        </w:tc>
+        <w:tc>
+          <w:tcPr>
+            <w:tcBorders>
+              <w:bottom w:val="none" w:sz="0" w:space="0" w:color="000000"/>
+              <w:top w:val="none" w:sz="0" w:space="0" w:color="000000"/>
+              <w:left w:val="none" w:sz="0" w:space="0" w:color="000000"/>
+              <w:right w:val="none" w:sz="0" w:space="0" w:color="000000"/>
+            </w:tcBorders>
+            <w:shd w:val="clear" w:color="auto" w:fill="FFFFFF"/>
+            <w:tcMar>
+              <w:top w:w="0" w:type="dxa"/>
+              <w:bottom w:w="0" w:type="dxa"/>
+              <w:left w:w="0" w:type="dxa"/>
+              <w:right w:w="0" w:type="dxa"/>
+            </w:tcMar>
+            <w:vAlign w:val="top"/>
+          </w:tcPr>
+          <w:p>
+            <w:pPr>
+              <w:pStyle w:val="Normal"/>
+              <w:jc w:val="center"/>
+              <w:pBdr>
+                <w:bottom w:val="none" w:sz="0" w:space="0" w:color="000000"/>
+                <w:top w:val="none" w:sz="0" w:space="0" w:color="000000"/>
+                <w:left w:val="none" w:sz="0" w:space="0" w:color="000000"/>
+                <w:right w:val="none" w:sz="0" w:space="0" w:color="000000"/>
+              </w:pBdr>
+              <w:spacing w:after="100" w:before="100" w:line="240"/>
+              <w:ind w:firstLine="0" w:left="100" w:right="100"/>
+            </w:pPr>
+            <w:r>
+              <w:rPr>
+                <w:rFonts w:ascii="DejaVu Sans" w:hAnsi="DejaVu Sans" w:eastAsia="DejaVu Sans" w:cs="DejaVu Sans"/>
+                <w:i w:val="false"/>
+                <w:b w:val="false"/>
+                <w:u w:val="none"/>
+                <w:sz w:val="22"/>
+                <w:szCs w:val="22"/>
+                <w:color w:val="000000"/>
+              </w:rPr>
+              <w:t xml:space="preserve">0.81 (0.62 to 1.07)</w:t>
             </w:r>
           </w:p>
         </w:tc>
@@ -4326,51 +4326,51 @@
                 <w:szCs w:val="22"/>
                 <w:color w:val="000000"/>
               </w:rPr>
-              <w:t xml:space="preserve">0.94 (0.54 to 1.65)</w:t>
-            </w:r>
-          </w:p>
-        </w:tc>
-        <w:tc>
-          <w:tcPr>
-            <w:tcBorders>
-              <w:bottom w:val="none" w:sz="0" w:space="0" w:color="000000"/>
-              <w:top w:val="none" w:sz="0" w:space="0" w:color="000000"/>
-              <w:left w:val="none" w:sz="0" w:space="0" w:color="000000"/>
-              <w:right w:val="none" w:sz="0" w:space="0" w:color="000000"/>
-            </w:tcBorders>
-            <w:shd w:val="clear" w:color="auto" w:fill="FFFFFF"/>
-            <w:tcMar>
-              <w:top w:w="0" w:type="dxa"/>
-              <w:bottom w:w="0" w:type="dxa"/>
-              <w:left w:w="0" w:type="dxa"/>
-              <w:right w:w="0" w:type="dxa"/>
-            </w:tcMar>
-            <w:vAlign w:val="top"/>
-          </w:tcPr>
-          <w:p>
-            <w:pPr>
-              <w:pStyle w:val="Normal"/>
-              <w:jc w:val="center"/>
-              <w:pBdr>
-                <w:bottom w:val="none" w:sz="0" w:space="0" w:color="000000"/>
-                <w:top w:val="none" w:sz="0" w:space="0" w:color="000000"/>
-                <w:left w:val="none" w:sz="0" w:space="0" w:color="000000"/>
-                <w:right w:val="none" w:sz="0" w:space="0" w:color="000000"/>
-              </w:pBdr>
-              <w:spacing w:after="100" w:before="100" w:line="240"/>
-              <w:ind w:firstLine="0" w:left="100" w:right="100"/>
-            </w:pPr>
-            <w:r>
-              <w:rPr>
-                <w:rFonts w:ascii="DejaVu Sans" w:hAnsi="DejaVu Sans" w:eastAsia="DejaVu Sans" w:cs="DejaVu Sans"/>
-                <w:i w:val="false"/>
-                <w:b w:val="false"/>
-                <w:u w:val="none"/>
-                <w:sz w:val="22"/>
-                <w:szCs w:val="22"/>
-                <w:color w:val="000000"/>
-              </w:rPr>
-              <w:t xml:space="preserve">0.97 (0.55 to 1.70)</w:t>
+              <w:t xml:space="preserve">0.86 (0.70 to 1.06)</w:t>
+            </w:r>
+          </w:p>
+        </w:tc>
+        <w:tc>
+          <w:tcPr>
+            <w:tcBorders>
+              <w:bottom w:val="none" w:sz="0" w:space="0" w:color="000000"/>
+              <w:top w:val="none" w:sz="0" w:space="0" w:color="000000"/>
+              <w:left w:val="none" w:sz="0" w:space="0" w:color="000000"/>
+              <w:right w:val="none" w:sz="0" w:space="0" w:color="000000"/>
+            </w:tcBorders>
+            <w:shd w:val="clear" w:color="auto" w:fill="FFFFFF"/>
+            <w:tcMar>
+              <w:top w:w="0" w:type="dxa"/>
+              <w:bottom w:w="0" w:type="dxa"/>
+              <w:left w:w="0" w:type="dxa"/>
+              <w:right w:w="0" w:type="dxa"/>
+            </w:tcMar>
+            <w:vAlign w:val="top"/>
+          </w:tcPr>
+          <w:p>
+            <w:pPr>
+              <w:pStyle w:val="Normal"/>
+              <w:jc w:val="center"/>
+              <w:pBdr>
+                <w:bottom w:val="none" w:sz="0" w:space="0" w:color="000000"/>
+                <w:top w:val="none" w:sz="0" w:space="0" w:color="000000"/>
+                <w:left w:val="none" w:sz="0" w:space="0" w:color="000000"/>
+                <w:right w:val="none" w:sz="0" w:space="0" w:color="000000"/>
+              </w:pBdr>
+              <w:spacing w:after="100" w:before="100" w:line="240"/>
+              <w:ind w:firstLine="0" w:left="100" w:right="100"/>
+            </w:pPr>
+            <w:r>
+              <w:rPr>
+                <w:rFonts w:ascii="DejaVu Sans" w:hAnsi="DejaVu Sans" w:eastAsia="DejaVu Sans" w:cs="DejaVu Sans"/>
+                <w:i w:val="false"/>
+                <w:b w:val="false"/>
+                <w:u w:val="none"/>
+                <w:sz w:val="22"/>
+                <w:szCs w:val="22"/>
+                <w:color w:val="000000"/>
+              </w:rPr>
+              <w:t xml:space="preserve">0.85 (0.69 to 1.05)</w:t>
             </w:r>
           </w:p>
         </w:tc>
@@ -4740,51 +4740,51 @@
                 <w:szCs w:val="22"/>
                 <w:color w:val="000000"/>
               </w:rPr>
-              <w:t xml:space="preserve">0.98 (0.75 to 1.29)</w:t>
-            </w:r>
-          </w:p>
-        </w:tc>
-        <w:tc>
-          <w:tcPr>
-            <w:tcBorders>
-              <w:bottom w:val="none" w:sz="0" w:space="0" w:color="000000"/>
-              <w:top w:val="none" w:sz="0" w:space="0" w:color="000000"/>
-              <w:left w:val="none" w:sz="0" w:space="0" w:color="000000"/>
-              <w:right w:val="none" w:sz="0" w:space="0" w:color="000000"/>
-            </w:tcBorders>
-            <w:shd w:val="clear" w:color="auto" w:fill="FFFFFF"/>
-            <w:tcMar>
-              <w:top w:w="0" w:type="dxa"/>
-              <w:bottom w:w="0" w:type="dxa"/>
-              <w:left w:w="0" w:type="dxa"/>
-              <w:right w:w="0" w:type="dxa"/>
-            </w:tcMar>
-            <w:vAlign w:val="top"/>
-          </w:tcPr>
-          <w:p>
-            <w:pPr>
-              <w:pStyle w:val="Normal"/>
-              <w:jc w:val="center"/>
-              <w:pBdr>
-                <w:bottom w:val="none" w:sz="0" w:space="0" w:color="000000"/>
-                <w:top w:val="none" w:sz="0" w:space="0" w:color="000000"/>
-                <w:left w:val="none" w:sz="0" w:space="0" w:color="000000"/>
-                <w:right w:val="none" w:sz="0" w:space="0" w:color="000000"/>
-              </w:pBdr>
-              <w:spacing w:after="100" w:before="100" w:line="240"/>
-              <w:ind w:firstLine="0" w:left="100" w:right="100"/>
-            </w:pPr>
-            <w:r>
-              <w:rPr>
-                <w:rFonts w:ascii="DejaVu Sans" w:hAnsi="DejaVu Sans" w:eastAsia="DejaVu Sans" w:cs="DejaVu Sans"/>
-                <w:i w:val="false"/>
-                <w:b w:val="false"/>
-                <w:u w:val="none"/>
-                <w:sz w:val="22"/>
-                <w:szCs w:val="22"/>
-                <w:color w:val="000000"/>
-              </w:rPr>
-              <w:t xml:space="preserve">0.98 (0.75 to 1.29)</w:t>
+              <w:t xml:space="preserve">1.13 (1.01 to 1.26)</w:t>
+            </w:r>
+          </w:p>
+        </w:tc>
+        <w:tc>
+          <w:tcPr>
+            <w:tcBorders>
+              <w:bottom w:val="none" w:sz="0" w:space="0" w:color="000000"/>
+              <w:top w:val="none" w:sz="0" w:space="0" w:color="000000"/>
+              <w:left w:val="none" w:sz="0" w:space="0" w:color="000000"/>
+              <w:right w:val="none" w:sz="0" w:space="0" w:color="000000"/>
+            </w:tcBorders>
+            <w:shd w:val="clear" w:color="auto" w:fill="FFFFFF"/>
+            <w:tcMar>
+              <w:top w:w="0" w:type="dxa"/>
+              <w:bottom w:w="0" w:type="dxa"/>
+              <w:left w:w="0" w:type="dxa"/>
+              <w:right w:w="0" w:type="dxa"/>
+            </w:tcMar>
+            <w:vAlign w:val="top"/>
+          </w:tcPr>
+          <w:p>
+            <w:pPr>
+              <w:pStyle w:val="Normal"/>
+              <w:jc w:val="center"/>
+              <w:pBdr>
+                <w:bottom w:val="none" w:sz="0" w:space="0" w:color="000000"/>
+                <w:top w:val="none" w:sz="0" w:space="0" w:color="000000"/>
+                <w:left w:val="none" w:sz="0" w:space="0" w:color="000000"/>
+                <w:right w:val="none" w:sz="0" w:space="0" w:color="000000"/>
+              </w:pBdr>
+              <w:spacing w:after="100" w:before="100" w:line="240"/>
+              <w:ind w:firstLine="0" w:left="100" w:right="100"/>
+            </w:pPr>
+            <w:r>
+              <w:rPr>
+                <w:rFonts w:ascii="DejaVu Sans" w:hAnsi="DejaVu Sans" w:eastAsia="DejaVu Sans" w:cs="DejaVu Sans"/>
+                <w:i w:val="false"/>
+                <w:b w:val="false"/>
+                <w:u w:val="none"/>
+                <w:sz w:val="22"/>
+                <w:szCs w:val="22"/>
+                <w:color w:val="000000"/>
+              </w:rPr>
+              <w:t xml:space="preserve">1.12 (1.00 to 1.25)</w:t>
             </w:r>
           </w:p>
         </w:tc>
@@ -4878,51 +4878,51 @@
                 <w:szCs w:val="22"/>
                 <w:color w:val="000000"/>
               </w:rPr>
-              <w:t xml:space="preserve">1.40 (0.82 to 2.36)</w:t>
-            </w:r>
-          </w:p>
-        </w:tc>
-        <w:tc>
-          <w:tcPr>
-            <w:tcBorders>
-              <w:bottom w:val="none" w:sz="0" w:space="0" w:color="000000"/>
-              <w:top w:val="none" w:sz="0" w:space="0" w:color="000000"/>
-              <w:left w:val="none" w:sz="0" w:space="0" w:color="000000"/>
-              <w:right w:val="none" w:sz="0" w:space="0" w:color="000000"/>
-            </w:tcBorders>
-            <w:shd w:val="clear" w:color="auto" w:fill="FFFFFF"/>
-            <w:tcMar>
-              <w:top w:w="0" w:type="dxa"/>
-              <w:bottom w:w="0" w:type="dxa"/>
-              <w:left w:w="0" w:type="dxa"/>
-              <w:right w:w="0" w:type="dxa"/>
-            </w:tcMar>
-            <w:vAlign w:val="top"/>
-          </w:tcPr>
-          <w:p>
-            <w:pPr>
-              <w:pStyle w:val="Normal"/>
-              <w:jc w:val="center"/>
-              <w:pBdr>
-                <w:bottom w:val="none" w:sz="0" w:space="0" w:color="000000"/>
-                <w:top w:val="none" w:sz="0" w:space="0" w:color="000000"/>
-                <w:left w:val="none" w:sz="0" w:space="0" w:color="000000"/>
-                <w:right w:val="none" w:sz="0" w:space="0" w:color="000000"/>
-              </w:pBdr>
-              <w:spacing w:after="100" w:before="100" w:line="240"/>
-              <w:ind w:firstLine="0" w:left="100" w:right="100"/>
-            </w:pPr>
-            <w:r>
-              <w:rPr>
-                <w:rFonts w:ascii="DejaVu Sans" w:hAnsi="DejaVu Sans" w:eastAsia="DejaVu Sans" w:cs="DejaVu Sans"/>
-                <w:i w:val="false"/>
-                <w:b w:val="false"/>
-                <w:u w:val="none"/>
-                <w:sz w:val="22"/>
-                <w:szCs w:val="22"/>
-                <w:color w:val="000000"/>
-              </w:rPr>
-              <w:t xml:space="preserve">1.37 (0.81 to 2.32)</w:t>
+              <w:t xml:space="preserve">1.63 (1.36 to 1.95)</w:t>
+            </w:r>
+          </w:p>
+        </w:tc>
+        <w:tc>
+          <w:tcPr>
+            <w:tcBorders>
+              <w:bottom w:val="none" w:sz="0" w:space="0" w:color="000000"/>
+              <w:top w:val="none" w:sz="0" w:space="0" w:color="000000"/>
+              <w:left w:val="none" w:sz="0" w:space="0" w:color="000000"/>
+              <w:right w:val="none" w:sz="0" w:space="0" w:color="000000"/>
+            </w:tcBorders>
+            <w:shd w:val="clear" w:color="auto" w:fill="FFFFFF"/>
+            <w:tcMar>
+              <w:top w:w="0" w:type="dxa"/>
+              <w:bottom w:w="0" w:type="dxa"/>
+              <w:left w:w="0" w:type="dxa"/>
+              <w:right w:w="0" w:type="dxa"/>
+            </w:tcMar>
+            <w:vAlign w:val="top"/>
+          </w:tcPr>
+          <w:p>
+            <w:pPr>
+              <w:pStyle w:val="Normal"/>
+              <w:jc w:val="center"/>
+              <w:pBdr>
+                <w:bottom w:val="none" w:sz="0" w:space="0" w:color="000000"/>
+                <w:top w:val="none" w:sz="0" w:space="0" w:color="000000"/>
+                <w:left w:val="none" w:sz="0" w:space="0" w:color="000000"/>
+                <w:right w:val="none" w:sz="0" w:space="0" w:color="000000"/>
+              </w:pBdr>
+              <w:spacing w:after="100" w:before="100" w:line="240"/>
+              <w:ind w:firstLine="0" w:left="100" w:right="100"/>
+            </w:pPr>
+            <w:r>
+              <w:rPr>
+                <w:rFonts w:ascii="DejaVu Sans" w:hAnsi="DejaVu Sans" w:eastAsia="DejaVu Sans" w:cs="DejaVu Sans"/>
+                <w:i w:val="false"/>
+                <w:b w:val="false"/>
+                <w:u w:val="none"/>
+                <w:sz w:val="22"/>
+                <w:szCs w:val="22"/>
+                <w:color w:val="000000"/>
+              </w:rPr>
+              <w:t xml:space="preserve">1.62 (1.35 to 1.95)</w:t>
             </w:r>
           </w:p>
         </w:tc>
@@ -5292,51 +5292,51 @@
                 <w:szCs w:val="22"/>
                 <w:color w:val="000000"/>
               </w:rPr>
-              <w:t xml:space="preserve">0.92 (0.44 to 1.92)</w:t>
-            </w:r>
-          </w:p>
-        </w:tc>
-        <w:tc>
-          <w:tcPr>
-            <w:tcBorders>
-              <w:bottom w:val="none" w:sz="0" w:space="0" w:color="000000"/>
-              <w:top w:val="none" w:sz="0" w:space="0" w:color="000000"/>
-              <w:left w:val="none" w:sz="0" w:space="0" w:color="000000"/>
-              <w:right w:val="none" w:sz="0" w:space="0" w:color="000000"/>
-            </w:tcBorders>
-            <w:shd w:val="clear" w:color="auto" w:fill="FFFFFF"/>
-            <w:tcMar>
-              <w:top w:w="0" w:type="dxa"/>
-              <w:bottom w:w="0" w:type="dxa"/>
-              <w:left w:w="0" w:type="dxa"/>
-              <w:right w:w="0" w:type="dxa"/>
-            </w:tcMar>
-            <w:vAlign w:val="top"/>
-          </w:tcPr>
-          <w:p>
-            <w:pPr>
-              <w:pStyle w:val="Normal"/>
-              <w:jc w:val="center"/>
-              <w:pBdr>
-                <w:bottom w:val="none" w:sz="0" w:space="0" w:color="000000"/>
-                <w:top w:val="none" w:sz="0" w:space="0" w:color="000000"/>
-                <w:left w:val="none" w:sz="0" w:space="0" w:color="000000"/>
-                <w:right w:val="none" w:sz="0" w:space="0" w:color="000000"/>
-              </w:pBdr>
-              <w:spacing w:after="100" w:before="100" w:line="240"/>
-              <w:ind w:firstLine="0" w:left="100" w:right="100"/>
-            </w:pPr>
-            <w:r>
-              <w:rPr>
-                <w:rFonts w:ascii="DejaVu Sans" w:hAnsi="DejaVu Sans" w:eastAsia="DejaVu Sans" w:cs="DejaVu Sans"/>
-                <w:i w:val="false"/>
-                <w:b w:val="false"/>
-                <w:u w:val="none"/>
-                <w:sz w:val="22"/>
-                <w:szCs w:val="22"/>
-                <w:color w:val="000000"/>
-              </w:rPr>
-              <w:t xml:space="preserve">0.91 (0.44 to 1.91)</w:t>
+              <w:t xml:space="preserve">0.89 (0.71 to 1.12)</w:t>
+            </w:r>
+          </w:p>
+        </w:tc>
+        <w:tc>
+          <w:tcPr>
+            <w:tcBorders>
+              <w:bottom w:val="none" w:sz="0" w:space="0" w:color="000000"/>
+              <w:top w:val="none" w:sz="0" w:space="0" w:color="000000"/>
+              <w:left w:val="none" w:sz="0" w:space="0" w:color="000000"/>
+              <w:right w:val="none" w:sz="0" w:space="0" w:color="000000"/>
+            </w:tcBorders>
+            <w:shd w:val="clear" w:color="auto" w:fill="FFFFFF"/>
+            <w:tcMar>
+              <w:top w:w="0" w:type="dxa"/>
+              <w:bottom w:w="0" w:type="dxa"/>
+              <w:left w:w="0" w:type="dxa"/>
+              <w:right w:w="0" w:type="dxa"/>
+            </w:tcMar>
+            <w:vAlign w:val="top"/>
+          </w:tcPr>
+          <w:p>
+            <w:pPr>
+              <w:pStyle w:val="Normal"/>
+              <w:jc w:val="center"/>
+              <w:pBdr>
+                <w:bottom w:val="none" w:sz="0" w:space="0" w:color="000000"/>
+                <w:top w:val="none" w:sz="0" w:space="0" w:color="000000"/>
+                <w:left w:val="none" w:sz="0" w:space="0" w:color="000000"/>
+                <w:right w:val="none" w:sz="0" w:space="0" w:color="000000"/>
+              </w:pBdr>
+              <w:spacing w:after="100" w:before="100" w:line="240"/>
+              <w:ind w:firstLine="0" w:left="100" w:right="100"/>
+            </w:pPr>
+            <w:r>
+              <w:rPr>
+                <w:rFonts w:ascii="DejaVu Sans" w:hAnsi="DejaVu Sans" w:eastAsia="DejaVu Sans" w:cs="DejaVu Sans"/>
+                <w:i w:val="false"/>
+                <w:b w:val="false"/>
+                <w:u w:val="none"/>
+                <w:sz w:val="22"/>
+                <w:szCs w:val="22"/>
+                <w:color w:val="000000"/>
+              </w:rPr>
+              <w:t xml:space="preserve">0.89 (0.71 to 1.12)</w:t>
             </w:r>
           </w:p>
         </w:tc>
@@ -5430,51 +5430,51 @@
                 <w:szCs w:val="22"/>
                 <w:color w:val="000000"/>
               </w:rPr>
-              <w:t xml:space="preserve">1.11 (0.55 to 2.24)</w:t>
-            </w:r>
-          </w:p>
-        </w:tc>
-        <w:tc>
-          <w:tcPr>
-            <w:tcBorders>
-              <w:bottom w:val="none" w:sz="0" w:space="0" w:color="000000"/>
-              <w:top w:val="none" w:sz="0" w:space="0" w:color="000000"/>
-              <w:left w:val="none" w:sz="0" w:space="0" w:color="000000"/>
-              <w:right w:val="none" w:sz="0" w:space="0" w:color="000000"/>
-            </w:tcBorders>
-            <w:shd w:val="clear" w:color="auto" w:fill="FFFFFF"/>
-            <w:tcMar>
-              <w:top w:w="0" w:type="dxa"/>
-              <w:bottom w:w="0" w:type="dxa"/>
-              <w:left w:w="0" w:type="dxa"/>
-              <w:right w:w="0" w:type="dxa"/>
-            </w:tcMar>
-            <w:vAlign w:val="top"/>
-          </w:tcPr>
-          <w:p>
-            <w:pPr>
-              <w:pStyle w:val="Normal"/>
-              <w:jc w:val="center"/>
-              <w:pBdr>
-                <w:bottom w:val="none" w:sz="0" w:space="0" w:color="000000"/>
-                <w:top w:val="none" w:sz="0" w:space="0" w:color="000000"/>
-                <w:left w:val="none" w:sz="0" w:space="0" w:color="000000"/>
-                <w:right w:val="none" w:sz="0" w:space="0" w:color="000000"/>
-              </w:pBdr>
-              <w:spacing w:after="100" w:before="100" w:line="240"/>
-              <w:ind w:firstLine="0" w:left="100" w:right="100"/>
-            </w:pPr>
-            <w:r>
-              <w:rPr>
-                <w:rFonts w:ascii="DejaVu Sans" w:hAnsi="DejaVu Sans" w:eastAsia="DejaVu Sans" w:cs="DejaVu Sans"/>
-                <w:i w:val="false"/>
-                <w:b w:val="false"/>
-                <w:u w:val="none"/>
-                <w:sz w:val="22"/>
-                <w:szCs w:val="22"/>
-                <w:color w:val="000000"/>
-              </w:rPr>
-              <w:t xml:space="preserve">1.12 (0.55 to 2.25)</w:t>
+              <w:t xml:space="preserve">0.88 (0.70 to 1.10)</w:t>
+            </w:r>
+          </w:p>
+        </w:tc>
+        <w:tc>
+          <w:tcPr>
+            <w:tcBorders>
+              <w:bottom w:val="none" w:sz="0" w:space="0" w:color="000000"/>
+              <w:top w:val="none" w:sz="0" w:space="0" w:color="000000"/>
+              <w:left w:val="none" w:sz="0" w:space="0" w:color="000000"/>
+              <w:right w:val="none" w:sz="0" w:space="0" w:color="000000"/>
+            </w:tcBorders>
+            <w:shd w:val="clear" w:color="auto" w:fill="FFFFFF"/>
+            <w:tcMar>
+              <w:top w:w="0" w:type="dxa"/>
+              <w:bottom w:w="0" w:type="dxa"/>
+              <w:left w:w="0" w:type="dxa"/>
+              <w:right w:w="0" w:type="dxa"/>
+            </w:tcMar>
+            <w:vAlign w:val="top"/>
+          </w:tcPr>
+          <w:p>
+            <w:pPr>
+              <w:pStyle w:val="Normal"/>
+              <w:jc w:val="center"/>
+              <w:pBdr>
+                <w:bottom w:val="none" w:sz="0" w:space="0" w:color="000000"/>
+                <w:top w:val="none" w:sz="0" w:space="0" w:color="000000"/>
+                <w:left w:val="none" w:sz="0" w:space="0" w:color="000000"/>
+                <w:right w:val="none" w:sz="0" w:space="0" w:color="000000"/>
+              </w:pBdr>
+              <w:spacing w:after="100" w:before="100" w:line="240"/>
+              <w:ind w:firstLine="0" w:left="100" w:right="100"/>
+            </w:pPr>
+            <w:r>
+              <w:rPr>
+                <w:rFonts w:ascii="DejaVu Sans" w:hAnsi="DejaVu Sans" w:eastAsia="DejaVu Sans" w:cs="DejaVu Sans"/>
+                <w:i w:val="false"/>
+                <w:b w:val="false"/>
+                <w:u w:val="none"/>
+                <w:sz w:val="22"/>
+                <w:szCs w:val="22"/>
+                <w:color w:val="000000"/>
+              </w:rPr>
+              <w:t xml:space="preserve">0.88 (0.70 to 1.10)</w:t>
             </w:r>
           </w:p>
         </w:tc>
@@ -5568,51 +5568,51 @@
                 <w:szCs w:val="22"/>
                 <w:color w:val="000000"/>
               </w:rPr>
-              <w:t xml:space="preserve">1.05 (0.52 to 2.13)</w:t>
-            </w:r>
-          </w:p>
-        </w:tc>
-        <w:tc>
-          <w:tcPr>
-            <w:tcBorders>
-              <w:bottom w:val="none" w:sz="0" w:space="0" w:color="000000"/>
-              <w:top w:val="none" w:sz="0" w:space="0" w:color="000000"/>
-              <w:left w:val="none" w:sz="0" w:space="0" w:color="000000"/>
-              <w:right w:val="none" w:sz="0" w:space="0" w:color="000000"/>
-            </w:tcBorders>
-            <w:shd w:val="clear" w:color="auto" w:fill="FFFFFF"/>
-            <w:tcMar>
-              <w:top w:w="0" w:type="dxa"/>
-              <w:bottom w:w="0" w:type="dxa"/>
-              <w:left w:w="0" w:type="dxa"/>
-              <w:right w:w="0" w:type="dxa"/>
-            </w:tcMar>
-            <w:vAlign w:val="top"/>
-          </w:tcPr>
-          <w:p>
-            <w:pPr>
-              <w:pStyle w:val="Normal"/>
-              <w:jc w:val="center"/>
-              <w:pBdr>
-                <w:bottom w:val="none" w:sz="0" w:space="0" w:color="000000"/>
-                <w:top w:val="none" w:sz="0" w:space="0" w:color="000000"/>
-                <w:left w:val="none" w:sz="0" w:space="0" w:color="000000"/>
-                <w:right w:val="none" w:sz="0" w:space="0" w:color="000000"/>
-              </w:pBdr>
-              <w:spacing w:after="100" w:before="100" w:line="240"/>
-              <w:ind w:firstLine="0" w:left="100" w:right="100"/>
-            </w:pPr>
-            <w:r>
-              <w:rPr>
-                <w:rFonts w:ascii="DejaVu Sans" w:hAnsi="DejaVu Sans" w:eastAsia="DejaVu Sans" w:cs="DejaVu Sans"/>
-                <w:i w:val="false"/>
-                <w:b w:val="false"/>
-                <w:u w:val="none"/>
-                <w:sz w:val="22"/>
-                <w:szCs w:val="22"/>
-                <w:color w:val="000000"/>
-              </w:rPr>
-              <w:t xml:space="preserve">1.05 (0.52 to 2.12)</w:t>
+              <w:t xml:space="preserve">0.80 (0.64 to 1.00)</w:t>
+            </w:r>
+          </w:p>
+        </w:tc>
+        <w:tc>
+          <w:tcPr>
+            <w:tcBorders>
+              <w:bottom w:val="none" w:sz="0" w:space="0" w:color="000000"/>
+              <w:top w:val="none" w:sz="0" w:space="0" w:color="000000"/>
+              <w:left w:val="none" w:sz="0" w:space="0" w:color="000000"/>
+              <w:right w:val="none" w:sz="0" w:space="0" w:color="000000"/>
+            </w:tcBorders>
+            <w:shd w:val="clear" w:color="auto" w:fill="FFFFFF"/>
+            <w:tcMar>
+              <w:top w:w="0" w:type="dxa"/>
+              <w:bottom w:w="0" w:type="dxa"/>
+              <w:left w:w="0" w:type="dxa"/>
+              <w:right w:w="0" w:type="dxa"/>
+            </w:tcMar>
+            <w:vAlign w:val="top"/>
+          </w:tcPr>
+          <w:p>
+            <w:pPr>
+              <w:pStyle w:val="Normal"/>
+              <w:jc w:val="center"/>
+              <w:pBdr>
+                <w:bottom w:val="none" w:sz="0" w:space="0" w:color="000000"/>
+                <w:top w:val="none" w:sz="0" w:space="0" w:color="000000"/>
+                <w:left w:val="none" w:sz="0" w:space="0" w:color="000000"/>
+                <w:right w:val="none" w:sz="0" w:space="0" w:color="000000"/>
+              </w:pBdr>
+              <w:spacing w:after="100" w:before="100" w:line="240"/>
+              <w:ind w:firstLine="0" w:left="100" w:right="100"/>
+            </w:pPr>
+            <w:r>
+              <w:rPr>
+                <w:rFonts w:ascii="DejaVu Sans" w:hAnsi="DejaVu Sans" w:eastAsia="DejaVu Sans" w:cs="DejaVu Sans"/>
+                <w:i w:val="false"/>
+                <w:b w:val="false"/>
+                <w:u w:val="none"/>
+                <w:sz w:val="22"/>
+                <w:szCs w:val="22"/>
+                <w:color w:val="000000"/>
+              </w:rPr>
+              <w:t xml:space="preserve">0.80 (0.64 to 1.00)</w:t>
             </w:r>
           </w:p>
         </w:tc>
@@ -5706,51 +5706,51 @@
                 <w:szCs w:val="22"/>
                 <w:color w:val="000000"/>
               </w:rPr>
-              <w:t xml:space="preserve">0.85 (0.41 to 1.74)</w:t>
-            </w:r>
-          </w:p>
-        </w:tc>
-        <w:tc>
-          <w:tcPr>
-            <w:tcBorders>
-              <w:bottom w:val="none" w:sz="0" w:space="0" w:color="000000"/>
-              <w:top w:val="none" w:sz="0" w:space="0" w:color="000000"/>
-              <w:left w:val="none" w:sz="0" w:space="0" w:color="000000"/>
-              <w:right w:val="none" w:sz="0" w:space="0" w:color="000000"/>
-            </w:tcBorders>
-            <w:shd w:val="clear" w:color="auto" w:fill="FFFFFF"/>
-            <w:tcMar>
-              <w:top w:w="0" w:type="dxa"/>
-              <w:bottom w:w="0" w:type="dxa"/>
-              <w:left w:w="0" w:type="dxa"/>
-              <w:right w:w="0" w:type="dxa"/>
-            </w:tcMar>
-            <w:vAlign w:val="top"/>
-          </w:tcPr>
-          <w:p>
-            <w:pPr>
-              <w:pStyle w:val="Normal"/>
-              <w:jc w:val="center"/>
-              <w:pBdr>
-                <w:bottom w:val="none" w:sz="0" w:space="0" w:color="000000"/>
-                <w:top w:val="none" w:sz="0" w:space="0" w:color="000000"/>
-                <w:left w:val="none" w:sz="0" w:space="0" w:color="000000"/>
-                <w:right w:val="none" w:sz="0" w:space="0" w:color="000000"/>
-              </w:pBdr>
-              <w:spacing w:after="100" w:before="100" w:line="240"/>
-              <w:ind w:firstLine="0" w:left="100" w:right="100"/>
-            </w:pPr>
-            <w:r>
-              <w:rPr>
-                <w:rFonts w:ascii="DejaVu Sans" w:hAnsi="DejaVu Sans" w:eastAsia="DejaVu Sans" w:cs="DejaVu Sans"/>
-                <w:i w:val="false"/>
-                <w:b w:val="false"/>
-                <w:u w:val="none"/>
-                <w:sz w:val="22"/>
-                <w:szCs w:val="22"/>
-                <w:color w:val="000000"/>
-              </w:rPr>
-              <w:t xml:space="preserve">0.85 (0.42 to 1.75)</w:t>
+              <w:t xml:space="preserve">0.69 (0.55 to 0.87)</w:t>
+            </w:r>
+          </w:p>
+        </w:tc>
+        <w:tc>
+          <w:tcPr>
+            <w:tcBorders>
+              <w:bottom w:val="none" w:sz="0" w:space="0" w:color="000000"/>
+              <w:top w:val="none" w:sz="0" w:space="0" w:color="000000"/>
+              <w:left w:val="none" w:sz="0" w:space="0" w:color="000000"/>
+              <w:right w:val="none" w:sz="0" w:space="0" w:color="000000"/>
+            </w:tcBorders>
+            <w:shd w:val="clear" w:color="auto" w:fill="FFFFFF"/>
+            <w:tcMar>
+              <w:top w:w="0" w:type="dxa"/>
+              <w:bottom w:w="0" w:type="dxa"/>
+              <w:left w:w="0" w:type="dxa"/>
+              <w:right w:w="0" w:type="dxa"/>
+            </w:tcMar>
+            <w:vAlign w:val="top"/>
+          </w:tcPr>
+          <w:p>
+            <w:pPr>
+              <w:pStyle w:val="Normal"/>
+              <w:jc w:val="center"/>
+              <w:pBdr>
+                <w:bottom w:val="none" w:sz="0" w:space="0" w:color="000000"/>
+                <w:top w:val="none" w:sz="0" w:space="0" w:color="000000"/>
+                <w:left w:val="none" w:sz="0" w:space="0" w:color="000000"/>
+                <w:right w:val="none" w:sz="0" w:space="0" w:color="000000"/>
+              </w:pBdr>
+              <w:spacing w:after="100" w:before="100" w:line="240"/>
+              <w:ind w:firstLine="0" w:left="100" w:right="100"/>
+            </w:pPr>
+            <w:r>
+              <w:rPr>
+                <w:rFonts w:ascii="DejaVu Sans" w:hAnsi="DejaVu Sans" w:eastAsia="DejaVu Sans" w:cs="DejaVu Sans"/>
+                <w:i w:val="false"/>
+                <w:b w:val="false"/>
+                <w:u w:val="none"/>
+                <w:sz w:val="22"/>
+                <w:szCs w:val="22"/>
+                <w:color w:val="000000"/>
+              </w:rPr>
+              <w:t xml:space="preserve">0.69 (0.55 to 0.87)</w:t>
             </w:r>
           </w:p>
         </w:tc>
@@ -6120,51 +6120,51 @@
                 <w:szCs w:val="22"/>
                 <w:color w:val="000000"/>
               </w:rPr>
-              <w:t xml:space="preserve">1.10 (0.83 to 1.46)</w:t>
-            </w:r>
-          </w:p>
-        </w:tc>
-        <w:tc>
-          <w:tcPr>
-            <w:tcBorders>
-              <w:bottom w:val="none" w:sz="0" w:space="0" w:color="000000"/>
-              <w:top w:val="none" w:sz="0" w:space="0" w:color="000000"/>
-              <w:left w:val="none" w:sz="0" w:space="0" w:color="000000"/>
-              <w:right w:val="none" w:sz="0" w:space="0" w:color="000000"/>
-            </w:tcBorders>
-            <w:shd w:val="clear" w:color="auto" w:fill="FFFFFF"/>
-            <w:tcMar>
-              <w:top w:w="0" w:type="dxa"/>
-              <w:bottom w:w="0" w:type="dxa"/>
-              <w:left w:w="0" w:type="dxa"/>
-              <w:right w:w="0" w:type="dxa"/>
-            </w:tcMar>
-            <w:vAlign w:val="top"/>
-          </w:tcPr>
-          <w:p>
-            <w:pPr>
-              <w:pStyle w:val="Normal"/>
-              <w:jc w:val="center"/>
-              <w:pBdr>
-                <w:bottom w:val="none" w:sz="0" w:space="0" w:color="000000"/>
-                <w:top w:val="none" w:sz="0" w:space="0" w:color="000000"/>
-                <w:left w:val="none" w:sz="0" w:space="0" w:color="000000"/>
-                <w:right w:val="none" w:sz="0" w:space="0" w:color="000000"/>
-              </w:pBdr>
-              <w:spacing w:after="100" w:before="100" w:line="240"/>
-              <w:ind w:firstLine="0" w:left="100" w:right="100"/>
-            </w:pPr>
-            <w:r>
-              <w:rPr>
-                <w:rFonts w:ascii="DejaVu Sans" w:hAnsi="DejaVu Sans" w:eastAsia="DejaVu Sans" w:cs="DejaVu Sans"/>
-                <w:i w:val="false"/>
-                <w:b w:val="false"/>
-                <w:u w:val="none"/>
-                <w:sz w:val="22"/>
-                <w:szCs w:val="22"/>
-                <w:color w:val="000000"/>
-              </w:rPr>
-              <w:t xml:space="preserve">1.11 (0.83 to 1.46)</w:t>
+              <w:t xml:space="preserve">1.02 (0.91 to 1.14)</w:t>
+            </w:r>
+          </w:p>
+        </w:tc>
+        <w:tc>
+          <w:tcPr>
+            <w:tcBorders>
+              <w:bottom w:val="none" w:sz="0" w:space="0" w:color="000000"/>
+              <w:top w:val="none" w:sz="0" w:space="0" w:color="000000"/>
+              <w:left w:val="none" w:sz="0" w:space="0" w:color="000000"/>
+              <w:right w:val="none" w:sz="0" w:space="0" w:color="000000"/>
+            </w:tcBorders>
+            <w:shd w:val="clear" w:color="auto" w:fill="FFFFFF"/>
+            <w:tcMar>
+              <w:top w:w="0" w:type="dxa"/>
+              <w:bottom w:w="0" w:type="dxa"/>
+              <w:left w:w="0" w:type="dxa"/>
+              <w:right w:w="0" w:type="dxa"/>
+            </w:tcMar>
+            <w:vAlign w:val="top"/>
+          </w:tcPr>
+          <w:p>
+            <w:pPr>
+              <w:pStyle w:val="Normal"/>
+              <w:jc w:val="center"/>
+              <w:pBdr>
+                <w:bottom w:val="none" w:sz="0" w:space="0" w:color="000000"/>
+                <w:top w:val="none" w:sz="0" w:space="0" w:color="000000"/>
+                <w:left w:val="none" w:sz="0" w:space="0" w:color="000000"/>
+                <w:right w:val="none" w:sz="0" w:space="0" w:color="000000"/>
+              </w:pBdr>
+              <w:spacing w:after="100" w:before="100" w:line="240"/>
+              <w:ind w:firstLine="0" w:left="100" w:right="100"/>
+            </w:pPr>
+            <w:r>
+              <w:rPr>
+                <w:rFonts w:ascii="DejaVu Sans" w:hAnsi="DejaVu Sans" w:eastAsia="DejaVu Sans" w:cs="DejaVu Sans"/>
+                <w:i w:val="false"/>
+                <w:b w:val="false"/>
+                <w:u w:val="none"/>
+                <w:sz w:val="22"/>
+                <w:szCs w:val="22"/>
+                <w:color w:val="000000"/>
+              </w:rPr>
+              <w:t xml:space="preserve">1.02 (0.91 to 1.14)</w:t>
             </w:r>
           </w:p>
         </w:tc>
@@ -6258,51 +6258,51 @@
                 <w:szCs w:val="22"/>
                 <w:color w:val="000000"/>
               </w:rPr>
-              <w:t xml:space="preserve">1.63 (0.97 to 2.76)</w:t>
-            </w:r>
-          </w:p>
-        </w:tc>
-        <w:tc>
-          <w:tcPr>
-            <w:tcBorders>
-              <w:bottom w:val="none" w:sz="0" w:space="0" w:color="000000"/>
-              <w:top w:val="none" w:sz="0" w:space="0" w:color="000000"/>
-              <w:left w:val="none" w:sz="0" w:space="0" w:color="000000"/>
-              <w:right w:val="none" w:sz="0" w:space="0" w:color="000000"/>
-            </w:tcBorders>
-            <w:shd w:val="clear" w:color="auto" w:fill="FFFFFF"/>
-            <w:tcMar>
-              <w:top w:w="0" w:type="dxa"/>
-              <w:bottom w:w="0" w:type="dxa"/>
-              <w:left w:w="0" w:type="dxa"/>
-              <w:right w:w="0" w:type="dxa"/>
-            </w:tcMar>
-            <w:vAlign w:val="top"/>
-          </w:tcPr>
-          <w:p>
-            <w:pPr>
-              <w:pStyle w:val="Normal"/>
-              <w:jc w:val="center"/>
-              <w:pBdr>
-                <w:bottom w:val="none" w:sz="0" w:space="0" w:color="000000"/>
-                <w:top w:val="none" w:sz="0" w:space="0" w:color="000000"/>
-                <w:left w:val="none" w:sz="0" w:space="0" w:color="000000"/>
-                <w:right w:val="none" w:sz="0" w:space="0" w:color="000000"/>
-              </w:pBdr>
-              <w:spacing w:after="100" w:before="100" w:line="240"/>
-              <w:ind w:firstLine="0" w:left="100" w:right="100"/>
-            </w:pPr>
-            <w:r>
-              <w:rPr>
-                <w:rFonts w:ascii="DejaVu Sans" w:hAnsi="DejaVu Sans" w:eastAsia="DejaVu Sans" w:cs="DejaVu Sans"/>
-                <w:i w:val="false"/>
-                <w:b w:val="false"/>
-                <w:u w:val="none"/>
-                <w:sz w:val="22"/>
-                <w:szCs w:val="22"/>
-                <w:color w:val="000000"/>
-              </w:rPr>
-              <w:t xml:space="preserve">1.63 (0.97 to 2.76)</w:t>
+              <w:t xml:space="preserve">1.08 (0.85 to 1.37)</w:t>
+            </w:r>
+          </w:p>
+        </w:tc>
+        <w:tc>
+          <w:tcPr>
+            <w:tcBorders>
+              <w:bottom w:val="none" w:sz="0" w:space="0" w:color="000000"/>
+              <w:top w:val="none" w:sz="0" w:space="0" w:color="000000"/>
+              <w:left w:val="none" w:sz="0" w:space="0" w:color="000000"/>
+              <w:right w:val="none" w:sz="0" w:space="0" w:color="000000"/>
+            </w:tcBorders>
+            <w:shd w:val="clear" w:color="auto" w:fill="FFFFFF"/>
+            <w:tcMar>
+              <w:top w:w="0" w:type="dxa"/>
+              <w:bottom w:w="0" w:type="dxa"/>
+              <w:left w:w="0" w:type="dxa"/>
+              <w:right w:w="0" w:type="dxa"/>
+            </w:tcMar>
+            <w:vAlign w:val="top"/>
+          </w:tcPr>
+          <w:p>
+            <w:pPr>
+              <w:pStyle w:val="Normal"/>
+              <w:jc w:val="center"/>
+              <w:pBdr>
+                <w:bottom w:val="none" w:sz="0" w:space="0" w:color="000000"/>
+                <w:top w:val="none" w:sz="0" w:space="0" w:color="000000"/>
+                <w:left w:val="none" w:sz="0" w:space="0" w:color="000000"/>
+                <w:right w:val="none" w:sz="0" w:space="0" w:color="000000"/>
+              </w:pBdr>
+              <w:spacing w:after="100" w:before="100" w:line="240"/>
+              <w:ind w:firstLine="0" w:left="100" w:right="100"/>
+            </w:pPr>
+            <w:r>
+              <w:rPr>
+                <w:rFonts w:ascii="DejaVu Sans" w:hAnsi="DejaVu Sans" w:eastAsia="DejaVu Sans" w:cs="DejaVu Sans"/>
+                <w:i w:val="false"/>
+                <w:b w:val="false"/>
+                <w:u w:val="none"/>
+                <w:sz w:val="22"/>
+                <w:szCs w:val="22"/>
+                <w:color w:val="000000"/>
+              </w:rPr>
+              <w:t xml:space="preserve">1.08 (0.85 to 1.37)</w:t>
             </w:r>
           </w:p>
         </w:tc>
@@ -6672,51 +6672,51 @@
                 <w:szCs w:val="22"/>
                 <w:color w:val="000000"/>
               </w:rPr>
-              <w:t xml:space="preserve">0.92 (0.69 to 1.21)</w:t>
-            </w:r>
-          </w:p>
-        </w:tc>
-        <w:tc>
-          <w:tcPr>
-            <w:tcBorders>
-              <w:bottom w:val="none" w:sz="0" w:space="0" w:color="000000"/>
-              <w:top w:val="none" w:sz="0" w:space="0" w:color="000000"/>
-              <w:left w:val="none" w:sz="0" w:space="0" w:color="000000"/>
-              <w:right w:val="none" w:sz="0" w:space="0" w:color="000000"/>
-            </w:tcBorders>
-            <w:shd w:val="clear" w:color="auto" w:fill="FFFFFF"/>
-            <w:tcMar>
-              <w:top w:w="0" w:type="dxa"/>
-              <w:bottom w:w="0" w:type="dxa"/>
-              <w:left w:w="0" w:type="dxa"/>
-              <w:right w:w="0" w:type="dxa"/>
-            </w:tcMar>
-            <w:vAlign w:val="top"/>
-          </w:tcPr>
-          <w:p>
-            <w:pPr>
-              <w:pStyle w:val="Normal"/>
-              <w:jc w:val="center"/>
-              <w:pBdr>
-                <w:bottom w:val="none" w:sz="0" w:space="0" w:color="000000"/>
-                <w:top w:val="none" w:sz="0" w:space="0" w:color="000000"/>
-                <w:left w:val="none" w:sz="0" w:space="0" w:color="000000"/>
-                <w:right w:val="none" w:sz="0" w:space="0" w:color="000000"/>
-              </w:pBdr>
-              <w:spacing w:after="100" w:before="100" w:line="240"/>
-              <w:ind w:firstLine="0" w:left="100" w:right="100"/>
-            </w:pPr>
-            <w:r>
-              <w:rPr>
-                <w:rFonts w:ascii="DejaVu Sans" w:hAnsi="DejaVu Sans" w:eastAsia="DejaVu Sans" w:cs="DejaVu Sans"/>
-                <w:i w:val="false"/>
-                <w:b w:val="false"/>
-                <w:u w:val="none"/>
-                <w:sz w:val="22"/>
-                <w:szCs w:val="22"/>
-                <w:color w:val="000000"/>
-              </w:rPr>
-              <w:t xml:space="preserve">0.92 (0.69 to 1.21)</w:t>
+              <w:t xml:space="preserve">0.87 (0.78 to 0.97)</w:t>
+            </w:r>
+          </w:p>
+        </w:tc>
+        <w:tc>
+          <w:tcPr>
+            <w:tcBorders>
+              <w:bottom w:val="none" w:sz="0" w:space="0" w:color="000000"/>
+              <w:top w:val="none" w:sz="0" w:space="0" w:color="000000"/>
+              <w:left w:val="none" w:sz="0" w:space="0" w:color="000000"/>
+              <w:right w:val="none" w:sz="0" w:space="0" w:color="000000"/>
+            </w:tcBorders>
+            <w:shd w:val="clear" w:color="auto" w:fill="FFFFFF"/>
+            <w:tcMar>
+              <w:top w:w="0" w:type="dxa"/>
+              <w:bottom w:w="0" w:type="dxa"/>
+              <w:left w:w="0" w:type="dxa"/>
+              <w:right w:w="0" w:type="dxa"/>
+            </w:tcMar>
+            <w:vAlign w:val="top"/>
+          </w:tcPr>
+          <w:p>
+            <w:pPr>
+              <w:pStyle w:val="Normal"/>
+              <w:jc w:val="center"/>
+              <w:pBdr>
+                <w:bottom w:val="none" w:sz="0" w:space="0" w:color="000000"/>
+                <w:top w:val="none" w:sz="0" w:space="0" w:color="000000"/>
+                <w:left w:val="none" w:sz="0" w:space="0" w:color="000000"/>
+                <w:right w:val="none" w:sz="0" w:space="0" w:color="000000"/>
+              </w:pBdr>
+              <w:spacing w:after="100" w:before="100" w:line="240"/>
+              <w:ind w:firstLine="0" w:left="100" w:right="100"/>
+            </w:pPr>
+            <w:r>
+              <w:rPr>
+                <w:rFonts w:ascii="DejaVu Sans" w:hAnsi="DejaVu Sans" w:eastAsia="DejaVu Sans" w:cs="DejaVu Sans"/>
+                <w:i w:val="false"/>
+                <w:b w:val="false"/>
+                <w:u w:val="none"/>
+                <w:sz w:val="22"/>
+                <w:szCs w:val="22"/>
+                <w:color w:val="000000"/>
+              </w:rPr>
+              <w:t xml:space="preserve">0.87 (0.78 to 0.97)</w:t>
             </w:r>
           </w:p>
         </w:tc>
@@ -6810,51 +6810,51 @@
                 <w:szCs w:val="22"/>
                 <w:color w:val="000000"/>
               </w:rPr>
-              <w:t xml:space="preserve">1.06 (0.64 to 1.75)</w:t>
-            </w:r>
-          </w:p>
-        </w:tc>
-        <w:tc>
-          <w:tcPr>
-            <w:tcBorders>
-              <w:bottom w:val="none" w:sz="0" w:space="0" w:color="000000"/>
-              <w:top w:val="none" w:sz="0" w:space="0" w:color="000000"/>
-              <w:left w:val="none" w:sz="0" w:space="0" w:color="000000"/>
-              <w:right w:val="none" w:sz="0" w:space="0" w:color="000000"/>
-            </w:tcBorders>
-            <w:shd w:val="clear" w:color="auto" w:fill="FFFFFF"/>
-            <w:tcMar>
-              <w:top w:w="0" w:type="dxa"/>
-              <w:bottom w:w="0" w:type="dxa"/>
-              <w:left w:w="0" w:type="dxa"/>
-              <w:right w:w="0" w:type="dxa"/>
-            </w:tcMar>
-            <w:vAlign w:val="top"/>
-          </w:tcPr>
-          <w:p>
-            <w:pPr>
-              <w:pStyle w:val="Normal"/>
-              <w:jc w:val="center"/>
-              <w:pBdr>
-                <w:bottom w:val="none" w:sz="0" w:space="0" w:color="000000"/>
-                <w:top w:val="none" w:sz="0" w:space="0" w:color="000000"/>
-                <w:left w:val="none" w:sz="0" w:space="0" w:color="000000"/>
-                <w:right w:val="none" w:sz="0" w:space="0" w:color="000000"/>
-              </w:pBdr>
-              <w:spacing w:after="100" w:before="100" w:line="240"/>
-              <w:ind w:firstLine="0" w:left="100" w:right="100"/>
-            </w:pPr>
-            <w:r>
-              <w:rPr>
-                <w:rFonts w:ascii="DejaVu Sans" w:hAnsi="DejaVu Sans" w:eastAsia="DejaVu Sans" w:cs="DejaVu Sans"/>
-                <w:i w:val="false"/>
-                <w:b w:val="false"/>
-                <w:u w:val="none"/>
-                <w:sz w:val="22"/>
-                <w:szCs w:val="22"/>
-                <w:color w:val="000000"/>
-              </w:rPr>
-              <w:t xml:space="preserve">1.05 (0.63 to 1.73)</w:t>
+              <w:t xml:space="preserve">0.89 (0.73 to 1.10)</w:t>
+            </w:r>
+          </w:p>
+        </w:tc>
+        <w:tc>
+          <w:tcPr>
+            <w:tcBorders>
+              <w:bottom w:val="none" w:sz="0" w:space="0" w:color="000000"/>
+              <w:top w:val="none" w:sz="0" w:space="0" w:color="000000"/>
+              <w:left w:val="none" w:sz="0" w:space="0" w:color="000000"/>
+              <w:right w:val="none" w:sz="0" w:space="0" w:color="000000"/>
+            </w:tcBorders>
+            <w:shd w:val="clear" w:color="auto" w:fill="FFFFFF"/>
+            <w:tcMar>
+              <w:top w:w="0" w:type="dxa"/>
+              <w:bottom w:w="0" w:type="dxa"/>
+              <w:left w:w="0" w:type="dxa"/>
+              <w:right w:w="0" w:type="dxa"/>
+            </w:tcMar>
+            <w:vAlign w:val="top"/>
+          </w:tcPr>
+          <w:p>
+            <w:pPr>
+              <w:pStyle w:val="Normal"/>
+              <w:jc w:val="center"/>
+              <w:pBdr>
+                <w:bottom w:val="none" w:sz="0" w:space="0" w:color="000000"/>
+                <w:top w:val="none" w:sz="0" w:space="0" w:color="000000"/>
+                <w:left w:val="none" w:sz="0" w:space="0" w:color="000000"/>
+                <w:right w:val="none" w:sz="0" w:space="0" w:color="000000"/>
+              </w:pBdr>
+              <w:spacing w:after="100" w:before="100" w:line="240"/>
+              <w:ind w:firstLine="0" w:left="100" w:right="100"/>
+            </w:pPr>
+            <w:r>
+              <w:rPr>
+                <w:rFonts w:ascii="DejaVu Sans" w:hAnsi="DejaVu Sans" w:eastAsia="DejaVu Sans" w:cs="DejaVu Sans"/>
+                <w:i w:val="false"/>
+                <w:b w:val="false"/>
+                <w:u w:val="none"/>
+                <w:sz w:val="22"/>
+                <w:szCs w:val="22"/>
+                <w:color w:val="000000"/>
+              </w:rPr>
+              <w:t xml:space="preserve">0.90 (0.73 to 1.10)</w:t>
             </w:r>
           </w:p>
         </w:tc>
@@ -7224,51 +7224,51 @@
                 <w:szCs w:val="22"/>
                 <w:color w:val="000000"/>
               </w:rPr>
-              <w:t xml:space="preserve">1.04 (0.72 to 1.49)</w:t>
-            </w:r>
-          </w:p>
-        </w:tc>
-        <w:tc>
-          <w:tcPr>
-            <w:tcBorders>
-              <w:bottom w:val="none" w:sz="0" w:space="0" w:color="000000"/>
-              <w:top w:val="none" w:sz="0" w:space="0" w:color="000000"/>
-              <w:left w:val="none" w:sz="0" w:space="0" w:color="000000"/>
-              <w:right w:val="none" w:sz="0" w:space="0" w:color="000000"/>
-            </w:tcBorders>
-            <w:shd w:val="clear" w:color="auto" w:fill="FFFFFF"/>
-            <w:tcMar>
-              <w:top w:w="0" w:type="dxa"/>
-              <w:bottom w:w="0" w:type="dxa"/>
-              <w:left w:w="0" w:type="dxa"/>
-              <w:right w:w="0" w:type="dxa"/>
-            </w:tcMar>
-            <w:vAlign w:val="top"/>
-          </w:tcPr>
-          <w:p>
-            <w:pPr>
-              <w:pStyle w:val="Normal"/>
-              <w:jc w:val="center"/>
-              <w:pBdr>
-                <w:bottom w:val="none" w:sz="0" w:space="0" w:color="000000"/>
-                <w:top w:val="none" w:sz="0" w:space="0" w:color="000000"/>
-                <w:left w:val="none" w:sz="0" w:space="0" w:color="000000"/>
-                <w:right w:val="none" w:sz="0" w:space="0" w:color="000000"/>
-              </w:pBdr>
-              <w:spacing w:after="100" w:before="100" w:line="240"/>
-              <w:ind w:firstLine="0" w:left="100" w:right="100"/>
-            </w:pPr>
-            <w:r>
-              <w:rPr>
-                <w:rFonts w:ascii="DejaVu Sans" w:hAnsi="DejaVu Sans" w:eastAsia="DejaVu Sans" w:cs="DejaVu Sans"/>
-                <w:i w:val="false"/>
-                <w:b w:val="false"/>
-                <w:u w:val="none"/>
-                <w:sz w:val="22"/>
-                <w:szCs w:val="22"/>
-                <w:color w:val="000000"/>
-              </w:rPr>
-              <w:t xml:space="preserve">1.04 (0.73 to 1.50)</w:t>
+              <w:t xml:space="preserve">0.97 (0.85 to 1.12)</w:t>
+            </w:r>
+          </w:p>
+        </w:tc>
+        <w:tc>
+          <w:tcPr>
+            <w:tcBorders>
+              <w:bottom w:val="none" w:sz="0" w:space="0" w:color="000000"/>
+              <w:top w:val="none" w:sz="0" w:space="0" w:color="000000"/>
+              <w:left w:val="none" w:sz="0" w:space="0" w:color="000000"/>
+              <w:right w:val="none" w:sz="0" w:space="0" w:color="000000"/>
+            </w:tcBorders>
+            <w:shd w:val="clear" w:color="auto" w:fill="FFFFFF"/>
+            <w:tcMar>
+              <w:top w:w="0" w:type="dxa"/>
+              <w:bottom w:w="0" w:type="dxa"/>
+              <w:left w:w="0" w:type="dxa"/>
+              <w:right w:w="0" w:type="dxa"/>
+            </w:tcMar>
+            <w:vAlign w:val="top"/>
+          </w:tcPr>
+          <w:p>
+            <w:pPr>
+              <w:pStyle w:val="Normal"/>
+              <w:jc w:val="center"/>
+              <w:pBdr>
+                <w:bottom w:val="none" w:sz="0" w:space="0" w:color="000000"/>
+                <w:top w:val="none" w:sz="0" w:space="0" w:color="000000"/>
+                <w:left w:val="none" w:sz="0" w:space="0" w:color="000000"/>
+                <w:right w:val="none" w:sz="0" w:space="0" w:color="000000"/>
+              </w:pBdr>
+              <w:spacing w:after="100" w:before="100" w:line="240"/>
+              <w:ind w:firstLine="0" w:left="100" w:right="100"/>
+            </w:pPr>
+            <w:r>
+              <w:rPr>
+                <w:rFonts w:ascii="DejaVu Sans" w:hAnsi="DejaVu Sans" w:eastAsia="DejaVu Sans" w:cs="DejaVu Sans"/>
+                <w:i w:val="false"/>
+                <w:b w:val="false"/>
+                <w:u w:val="none"/>
+                <w:sz w:val="22"/>
+                <w:szCs w:val="22"/>
+                <w:color w:val="000000"/>
+              </w:rPr>
+              <w:t xml:space="preserve">0.98 (0.85 to 1.12)</w:t>
             </w:r>
           </w:p>
         </w:tc>
@@ -7362,51 +7362,51 @@
                 <w:szCs w:val="22"/>
                 <w:color w:val="000000"/>
               </w:rPr>
-              <w:t xml:space="preserve">0.61 (0.34 to 1.09)</w:t>
-            </w:r>
-          </w:p>
-        </w:tc>
-        <w:tc>
-          <w:tcPr>
-            <w:tcBorders>
-              <w:bottom w:val="none" w:sz="0" w:space="0" w:color="000000"/>
-              <w:top w:val="none" w:sz="0" w:space="0" w:color="000000"/>
-              <w:left w:val="none" w:sz="0" w:space="0" w:color="000000"/>
-              <w:right w:val="none" w:sz="0" w:space="0" w:color="000000"/>
-            </w:tcBorders>
-            <w:shd w:val="clear" w:color="auto" w:fill="FFFFFF"/>
-            <w:tcMar>
-              <w:top w:w="0" w:type="dxa"/>
-              <w:bottom w:w="0" w:type="dxa"/>
-              <w:left w:w="0" w:type="dxa"/>
-              <w:right w:w="0" w:type="dxa"/>
-            </w:tcMar>
-            <w:vAlign w:val="top"/>
-          </w:tcPr>
-          <w:p>
-            <w:pPr>
-              <w:pStyle w:val="Normal"/>
-              <w:jc w:val="center"/>
-              <w:pBdr>
-                <w:bottom w:val="none" w:sz="0" w:space="0" w:color="000000"/>
-                <w:top w:val="none" w:sz="0" w:space="0" w:color="000000"/>
-                <w:left w:val="none" w:sz="0" w:space="0" w:color="000000"/>
-                <w:right w:val="none" w:sz="0" w:space="0" w:color="000000"/>
-              </w:pBdr>
-              <w:spacing w:after="100" w:before="100" w:line="240"/>
-              <w:ind w:firstLine="0" w:left="100" w:right="100"/>
-            </w:pPr>
-            <w:r>
-              <w:rPr>
-                <w:rFonts w:ascii="DejaVu Sans" w:hAnsi="DejaVu Sans" w:eastAsia="DejaVu Sans" w:cs="DejaVu Sans"/>
-                <w:i w:val="false"/>
-                <w:b w:val="false"/>
-                <w:u w:val="none"/>
-                <w:sz w:val="22"/>
-                <w:szCs w:val="22"/>
-                <w:color w:val="000000"/>
-              </w:rPr>
-              <w:t xml:space="preserve">0.61 (0.34 to 1.10)</w:t>
+              <w:t xml:space="preserve">1.01 (0.83 to 1.24)</w:t>
+            </w:r>
+          </w:p>
+        </w:tc>
+        <w:tc>
+          <w:tcPr>
+            <w:tcBorders>
+              <w:bottom w:val="none" w:sz="0" w:space="0" w:color="000000"/>
+              <w:top w:val="none" w:sz="0" w:space="0" w:color="000000"/>
+              <w:left w:val="none" w:sz="0" w:space="0" w:color="000000"/>
+              <w:right w:val="none" w:sz="0" w:space="0" w:color="000000"/>
+            </w:tcBorders>
+            <w:shd w:val="clear" w:color="auto" w:fill="FFFFFF"/>
+            <w:tcMar>
+              <w:top w:w="0" w:type="dxa"/>
+              <w:bottom w:w="0" w:type="dxa"/>
+              <w:left w:w="0" w:type="dxa"/>
+              <w:right w:w="0" w:type="dxa"/>
+            </w:tcMar>
+            <w:vAlign w:val="top"/>
+          </w:tcPr>
+          <w:p>
+            <w:pPr>
+              <w:pStyle w:val="Normal"/>
+              <w:jc w:val="center"/>
+              <w:pBdr>
+                <w:bottom w:val="none" w:sz="0" w:space="0" w:color="000000"/>
+                <w:top w:val="none" w:sz="0" w:space="0" w:color="000000"/>
+                <w:left w:val="none" w:sz="0" w:space="0" w:color="000000"/>
+                <w:right w:val="none" w:sz="0" w:space="0" w:color="000000"/>
+              </w:pBdr>
+              <w:spacing w:after="100" w:before="100" w:line="240"/>
+              <w:ind w:firstLine="0" w:left="100" w:right="100"/>
+            </w:pPr>
+            <w:r>
+              <w:rPr>
+                <w:rFonts w:ascii="DejaVu Sans" w:hAnsi="DejaVu Sans" w:eastAsia="DejaVu Sans" w:cs="DejaVu Sans"/>
+                <w:i w:val="false"/>
+                <w:b w:val="false"/>
+                <w:u w:val="none"/>
+                <w:sz w:val="22"/>
+                <w:szCs w:val="22"/>
+                <w:color w:val="000000"/>
+              </w:rPr>
+              <w:t xml:space="preserve">1.01 (0.82 to 1.23)</w:t>
             </w:r>
           </w:p>
         </w:tc>
@@ -7776,51 +7776,51 @@
                 <w:szCs w:val="22"/>
                 <w:color w:val="000000"/>
               </w:rPr>
-              <w:t xml:space="preserve">1.16 (0.85 to 1.59)</w:t>
-            </w:r>
-          </w:p>
-        </w:tc>
-        <w:tc>
-          <w:tcPr>
-            <w:tcBorders>
-              <w:bottom w:val="none" w:sz="0" w:space="0" w:color="000000"/>
-              <w:top w:val="none" w:sz="0" w:space="0" w:color="000000"/>
-              <w:left w:val="none" w:sz="0" w:space="0" w:color="000000"/>
-              <w:right w:val="none" w:sz="0" w:space="0" w:color="000000"/>
-            </w:tcBorders>
-            <w:shd w:val="clear" w:color="auto" w:fill="FFFFFF"/>
-            <w:tcMar>
-              <w:top w:w="0" w:type="dxa"/>
-              <w:bottom w:w="0" w:type="dxa"/>
-              <w:left w:w="0" w:type="dxa"/>
-              <w:right w:w="0" w:type="dxa"/>
-            </w:tcMar>
-            <w:vAlign w:val="top"/>
-          </w:tcPr>
-          <w:p>
-            <w:pPr>
-              <w:pStyle w:val="Normal"/>
-              <w:jc w:val="center"/>
-              <w:pBdr>
-                <w:bottom w:val="none" w:sz="0" w:space="0" w:color="000000"/>
-                <w:top w:val="none" w:sz="0" w:space="0" w:color="000000"/>
-                <w:left w:val="none" w:sz="0" w:space="0" w:color="000000"/>
-                <w:right w:val="none" w:sz="0" w:space="0" w:color="000000"/>
-              </w:pBdr>
-              <w:spacing w:after="100" w:before="100" w:line="240"/>
-              <w:ind w:firstLine="0" w:left="100" w:right="100"/>
-            </w:pPr>
-            <w:r>
-              <w:rPr>
-                <w:rFonts w:ascii="DejaVu Sans" w:hAnsi="DejaVu Sans" w:eastAsia="DejaVu Sans" w:cs="DejaVu Sans"/>
-                <w:i w:val="false"/>
-                <w:b w:val="false"/>
-                <w:u w:val="none"/>
-                <w:sz w:val="22"/>
-                <w:szCs w:val="22"/>
-                <w:color w:val="000000"/>
-              </w:rPr>
-              <w:t xml:space="preserve">1.17 (0.85 to 1.60)</w:t>
+              <w:t xml:space="preserve">1.34 (1.18 to 1.52)</w:t>
+            </w:r>
+          </w:p>
+        </w:tc>
+        <w:tc>
+          <w:tcPr>
+            <w:tcBorders>
+              <w:bottom w:val="none" w:sz="0" w:space="0" w:color="000000"/>
+              <w:top w:val="none" w:sz="0" w:space="0" w:color="000000"/>
+              <w:left w:val="none" w:sz="0" w:space="0" w:color="000000"/>
+              <w:right w:val="none" w:sz="0" w:space="0" w:color="000000"/>
+            </w:tcBorders>
+            <w:shd w:val="clear" w:color="auto" w:fill="FFFFFF"/>
+            <w:tcMar>
+              <w:top w:w="0" w:type="dxa"/>
+              <w:bottom w:w="0" w:type="dxa"/>
+              <w:left w:w="0" w:type="dxa"/>
+              <w:right w:w="0" w:type="dxa"/>
+            </w:tcMar>
+            <w:vAlign w:val="top"/>
+          </w:tcPr>
+          <w:p>
+            <w:pPr>
+              <w:pStyle w:val="Normal"/>
+              <w:jc w:val="center"/>
+              <w:pBdr>
+                <w:bottom w:val="none" w:sz="0" w:space="0" w:color="000000"/>
+                <w:top w:val="none" w:sz="0" w:space="0" w:color="000000"/>
+                <w:left w:val="none" w:sz="0" w:space="0" w:color="000000"/>
+                <w:right w:val="none" w:sz="0" w:space="0" w:color="000000"/>
+              </w:pBdr>
+              <w:spacing w:after="100" w:before="100" w:line="240"/>
+              <w:ind w:firstLine="0" w:left="100" w:right="100"/>
+            </w:pPr>
+            <w:r>
+              <w:rPr>
+                <w:rFonts w:ascii="DejaVu Sans" w:hAnsi="DejaVu Sans" w:eastAsia="DejaVu Sans" w:cs="DejaVu Sans"/>
+                <w:i w:val="false"/>
+                <w:b w:val="false"/>
+                <w:u w:val="none"/>
+                <w:sz w:val="22"/>
+                <w:szCs w:val="22"/>
+                <w:color w:val="000000"/>
+              </w:rPr>
+              <w:t xml:space="preserve">1.34 (1.18 to 1.52)</w:t>
             </w:r>
           </w:p>
         </w:tc>
@@ -7914,51 +7914,51 @@
                 <w:szCs w:val="22"/>
                 <w:color w:val="000000"/>
               </w:rPr>
-              <w:t xml:space="preserve">0.30 (0.04 to 2.19)</w:t>
-            </w:r>
-          </w:p>
-        </w:tc>
-        <w:tc>
-          <w:tcPr>
-            <w:tcBorders>
-              <w:bottom w:val="none" w:sz="0" w:space="0" w:color="000000"/>
-              <w:top w:val="none" w:sz="0" w:space="0" w:color="000000"/>
-              <w:left w:val="none" w:sz="0" w:space="0" w:color="000000"/>
-              <w:right w:val="none" w:sz="0" w:space="0" w:color="000000"/>
-            </w:tcBorders>
-            <w:shd w:val="clear" w:color="auto" w:fill="FFFFFF"/>
-            <w:tcMar>
-              <w:top w:w="0" w:type="dxa"/>
-              <w:bottom w:w="0" w:type="dxa"/>
-              <w:left w:w="0" w:type="dxa"/>
-              <w:right w:w="0" w:type="dxa"/>
-            </w:tcMar>
-            <w:vAlign w:val="top"/>
-          </w:tcPr>
-          <w:p>
-            <w:pPr>
-              <w:pStyle w:val="Normal"/>
-              <w:jc w:val="center"/>
-              <w:pBdr>
-                <w:bottom w:val="none" w:sz="0" w:space="0" w:color="000000"/>
-                <w:top w:val="none" w:sz="0" w:space="0" w:color="000000"/>
-                <w:left w:val="none" w:sz="0" w:space="0" w:color="000000"/>
-                <w:right w:val="none" w:sz="0" w:space="0" w:color="000000"/>
-              </w:pBdr>
-              <w:spacing w:after="100" w:before="100" w:line="240"/>
-              <w:ind w:firstLine="0" w:left="100" w:right="100"/>
-            </w:pPr>
-            <w:r>
-              <w:rPr>
-                <w:rFonts w:ascii="DejaVu Sans" w:hAnsi="DejaVu Sans" w:eastAsia="DejaVu Sans" w:cs="DejaVu Sans"/>
-                <w:i w:val="false"/>
-                <w:b w:val="false"/>
-                <w:u w:val="none"/>
-                <w:sz w:val="22"/>
-                <w:szCs w:val="22"/>
-                <w:color w:val="000000"/>
-              </w:rPr>
-              <w:t xml:space="preserve">0.31 (0.04 to 2.23)</w:t>
+              <w:t xml:space="preserve">1.28 (0.80 to 2.05)</w:t>
+            </w:r>
+          </w:p>
+        </w:tc>
+        <w:tc>
+          <w:tcPr>
+            <w:tcBorders>
+              <w:bottom w:val="none" w:sz="0" w:space="0" w:color="000000"/>
+              <w:top w:val="none" w:sz="0" w:space="0" w:color="000000"/>
+              <w:left w:val="none" w:sz="0" w:space="0" w:color="000000"/>
+              <w:right w:val="none" w:sz="0" w:space="0" w:color="000000"/>
+            </w:tcBorders>
+            <w:shd w:val="clear" w:color="auto" w:fill="FFFFFF"/>
+            <w:tcMar>
+              <w:top w:w="0" w:type="dxa"/>
+              <w:bottom w:w="0" w:type="dxa"/>
+              <w:left w:w="0" w:type="dxa"/>
+              <w:right w:w="0" w:type="dxa"/>
+            </w:tcMar>
+            <w:vAlign w:val="top"/>
+          </w:tcPr>
+          <w:p>
+            <w:pPr>
+              <w:pStyle w:val="Normal"/>
+              <w:jc w:val="center"/>
+              <w:pBdr>
+                <w:bottom w:val="none" w:sz="0" w:space="0" w:color="000000"/>
+                <w:top w:val="none" w:sz="0" w:space="0" w:color="000000"/>
+                <w:left w:val="none" w:sz="0" w:space="0" w:color="000000"/>
+                <w:right w:val="none" w:sz="0" w:space="0" w:color="000000"/>
+              </w:pBdr>
+              <w:spacing w:after="100" w:before="100" w:line="240"/>
+              <w:ind w:firstLine="0" w:left="100" w:right="100"/>
+            </w:pPr>
+            <w:r>
+              <w:rPr>
+                <w:rFonts w:ascii="DejaVu Sans" w:hAnsi="DejaVu Sans" w:eastAsia="DejaVu Sans" w:cs="DejaVu Sans"/>
+                <w:i w:val="false"/>
+                <w:b w:val="false"/>
+                <w:u w:val="none"/>
+                <w:sz w:val="22"/>
+                <w:szCs w:val="22"/>
+                <w:color w:val="000000"/>
+              </w:rPr>
+              <w:t xml:space="preserve">1.27 (0.79 to 2.05)</w:t>
             </w:r>
           </w:p>
         </w:tc>
@@ -8328,51 +8328,51 @@
                 <w:szCs w:val="22"/>
                 <w:color w:val="000000"/>
               </w:rPr>
-              <w:t xml:space="preserve">1.48 (1.08 to 2.02)</w:t>
-            </w:r>
-          </w:p>
-        </w:tc>
-        <w:tc>
-          <w:tcPr>
-            <w:tcBorders>
-              <w:bottom w:val="none" w:sz="0" w:space="0" w:color="000000"/>
-              <w:top w:val="none" w:sz="0" w:space="0" w:color="000000"/>
-              <w:left w:val="none" w:sz="0" w:space="0" w:color="000000"/>
-              <w:right w:val="none" w:sz="0" w:space="0" w:color="000000"/>
-            </w:tcBorders>
-            <w:shd w:val="clear" w:color="auto" w:fill="FFFFFF"/>
-            <w:tcMar>
-              <w:top w:w="0" w:type="dxa"/>
-              <w:bottom w:w="0" w:type="dxa"/>
-              <w:left w:w="0" w:type="dxa"/>
-              <w:right w:w="0" w:type="dxa"/>
-            </w:tcMar>
-            <w:vAlign w:val="top"/>
-          </w:tcPr>
-          <w:p>
-            <w:pPr>
-              <w:pStyle w:val="Normal"/>
-              <w:jc w:val="center"/>
-              <w:pBdr>
-                <w:bottom w:val="none" w:sz="0" w:space="0" w:color="000000"/>
-                <w:top w:val="none" w:sz="0" w:space="0" w:color="000000"/>
-                <w:left w:val="none" w:sz="0" w:space="0" w:color="000000"/>
-                <w:right w:val="none" w:sz="0" w:space="0" w:color="000000"/>
-              </w:pBdr>
-              <w:spacing w:after="100" w:before="100" w:line="240"/>
-              <w:ind w:firstLine="0" w:left="100" w:right="100"/>
-            </w:pPr>
-            <w:r>
-              <w:rPr>
-                <w:rFonts w:ascii="DejaVu Sans" w:hAnsi="DejaVu Sans" w:eastAsia="DejaVu Sans" w:cs="DejaVu Sans"/>
-                <w:i w:val="false"/>
-                <w:b w:val="false"/>
-                <w:u w:val="none"/>
-                <w:sz w:val="22"/>
-                <w:szCs w:val="22"/>
-                <w:color w:val="000000"/>
-              </w:rPr>
-              <w:t xml:space="preserve">1.46 (1.07 to 2.00)</w:t>
+              <w:t xml:space="preserve">1.10 (0.96 to 1.26)</w:t>
+            </w:r>
+          </w:p>
+        </w:tc>
+        <w:tc>
+          <w:tcPr>
+            <w:tcBorders>
+              <w:bottom w:val="none" w:sz="0" w:space="0" w:color="000000"/>
+              <w:top w:val="none" w:sz="0" w:space="0" w:color="000000"/>
+              <w:left w:val="none" w:sz="0" w:space="0" w:color="000000"/>
+              <w:right w:val="none" w:sz="0" w:space="0" w:color="000000"/>
+            </w:tcBorders>
+            <w:shd w:val="clear" w:color="auto" w:fill="FFFFFF"/>
+            <w:tcMar>
+              <w:top w:w="0" w:type="dxa"/>
+              <w:bottom w:w="0" w:type="dxa"/>
+              <w:left w:w="0" w:type="dxa"/>
+              <w:right w:w="0" w:type="dxa"/>
+            </w:tcMar>
+            <w:vAlign w:val="top"/>
+          </w:tcPr>
+          <w:p>
+            <w:pPr>
+              <w:pStyle w:val="Normal"/>
+              <w:jc w:val="center"/>
+              <w:pBdr>
+                <w:bottom w:val="none" w:sz="0" w:space="0" w:color="000000"/>
+                <w:top w:val="none" w:sz="0" w:space="0" w:color="000000"/>
+                <w:left w:val="none" w:sz="0" w:space="0" w:color="000000"/>
+                <w:right w:val="none" w:sz="0" w:space="0" w:color="000000"/>
+              </w:pBdr>
+              <w:spacing w:after="100" w:before="100" w:line="240"/>
+              <w:ind w:firstLine="0" w:left="100" w:right="100"/>
+            </w:pPr>
+            <w:r>
+              <w:rPr>
+                <w:rFonts w:ascii="DejaVu Sans" w:hAnsi="DejaVu Sans" w:eastAsia="DejaVu Sans" w:cs="DejaVu Sans"/>
+                <w:i w:val="false"/>
+                <w:b w:val="false"/>
+                <w:u w:val="none"/>
+                <w:sz w:val="22"/>
+                <w:szCs w:val="22"/>
+                <w:color w:val="000000"/>
+              </w:rPr>
+              <w:t xml:space="preserve">1.10 (0.96 to 1.26)</w:t>
             </w:r>
           </w:p>
         </w:tc>
@@ -8466,51 +8466,51 @@
                 <w:szCs w:val="22"/>
                 <w:color w:val="000000"/>
               </w:rPr>
-              <w:t xml:space="preserve">2.62 (0.64 to 10.7)</w:t>
-            </w:r>
-          </w:p>
-        </w:tc>
-        <w:tc>
-          <w:tcPr>
-            <w:tcBorders>
-              <w:bottom w:val="none" w:sz="0" w:space="0" w:color="000000"/>
-              <w:top w:val="none" w:sz="0" w:space="0" w:color="000000"/>
-              <w:left w:val="none" w:sz="0" w:space="0" w:color="000000"/>
-              <w:right w:val="none" w:sz="0" w:space="0" w:color="000000"/>
-            </w:tcBorders>
-            <w:shd w:val="clear" w:color="auto" w:fill="FFFFFF"/>
-            <w:tcMar>
-              <w:top w:w="0" w:type="dxa"/>
-              <w:bottom w:w="0" w:type="dxa"/>
-              <w:left w:w="0" w:type="dxa"/>
-              <w:right w:w="0" w:type="dxa"/>
-            </w:tcMar>
-            <w:vAlign w:val="top"/>
-          </w:tcPr>
-          <w:p>
-            <w:pPr>
-              <w:pStyle w:val="Normal"/>
-              <w:jc w:val="center"/>
-              <w:pBdr>
-                <w:bottom w:val="none" w:sz="0" w:space="0" w:color="000000"/>
-                <w:top w:val="none" w:sz="0" w:space="0" w:color="000000"/>
-                <w:left w:val="none" w:sz="0" w:space="0" w:color="000000"/>
-                <w:right w:val="none" w:sz="0" w:space="0" w:color="000000"/>
-              </w:pBdr>
-              <w:spacing w:after="100" w:before="100" w:line="240"/>
-              <w:ind w:firstLine="0" w:left="100" w:right="100"/>
-            </w:pPr>
-            <w:r>
-              <w:rPr>
-                <w:rFonts w:ascii="DejaVu Sans" w:hAnsi="DejaVu Sans" w:eastAsia="DejaVu Sans" w:cs="DejaVu Sans"/>
-                <w:i w:val="false"/>
-                <w:b w:val="false"/>
-                <w:u w:val="none"/>
-                <w:sz w:val="22"/>
-                <w:szCs w:val="22"/>
-                <w:color w:val="000000"/>
-              </w:rPr>
-              <w:t xml:space="preserve">2.56 (0.63 to 10.5)</w:t>
+              <w:t xml:space="preserve">0.83 (0.37 to 1.88)</w:t>
+            </w:r>
+          </w:p>
+        </w:tc>
+        <w:tc>
+          <w:tcPr>
+            <w:tcBorders>
+              <w:bottom w:val="none" w:sz="0" w:space="0" w:color="000000"/>
+              <w:top w:val="none" w:sz="0" w:space="0" w:color="000000"/>
+              <w:left w:val="none" w:sz="0" w:space="0" w:color="000000"/>
+              <w:right w:val="none" w:sz="0" w:space="0" w:color="000000"/>
+            </w:tcBorders>
+            <w:shd w:val="clear" w:color="auto" w:fill="FFFFFF"/>
+            <w:tcMar>
+              <w:top w:w="0" w:type="dxa"/>
+              <w:bottom w:w="0" w:type="dxa"/>
+              <w:left w:w="0" w:type="dxa"/>
+              <w:right w:w="0" w:type="dxa"/>
+            </w:tcMar>
+            <w:vAlign w:val="top"/>
+          </w:tcPr>
+          <w:p>
+            <w:pPr>
+              <w:pStyle w:val="Normal"/>
+              <w:jc w:val="center"/>
+              <w:pBdr>
+                <w:bottom w:val="none" w:sz="0" w:space="0" w:color="000000"/>
+                <w:top w:val="none" w:sz="0" w:space="0" w:color="000000"/>
+                <w:left w:val="none" w:sz="0" w:space="0" w:color="000000"/>
+                <w:right w:val="none" w:sz="0" w:space="0" w:color="000000"/>
+              </w:pBdr>
+              <w:spacing w:after="100" w:before="100" w:line="240"/>
+              <w:ind w:firstLine="0" w:left="100" w:right="100"/>
+            </w:pPr>
+            <w:r>
+              <w:rPr>
+                <w:rFonts w:ascii="DejaVu Sans" w:hAnsi="DejaVu Sans" w:eastAsia="DejaVu Sans" w:cs="DejaVu Sans"/>
+                <w:i w:val="false"/>
+                <w:b w:val="false"/>
+                <w:u w:val="none"/>
+                <w:sz w:val="22"/>
+                <w:szCs w:val="22"/>
+                <w:color w:val="000000"/>
+              </w:rPr>
+              <w:t xml:space="preserve">0.84 (0.37 to 1.89)</w:t>
             </w:r>
           </w:p>
         </w:tc>
@@ -8880,51 +8880,51 @@
                 <w:szCs w:val="22"/>
                 <w:color w:val="000000"/>
               </w:rPr>
-              <w:t xml:space="preserve">0.63 (0.35 to 1.15)</w:t>
-            </w:r>
-          </w:p>
-        </w:tc>
-        <w:tc>
-          <w:tcPr>
-            <w:tcBorders>
-              <w:bottom w:val="none" w:sz="0" w:space="0" w:color="000000"/>
-              <w:top w:val="none" w:sz="0" w:space="0" w:color="000000"/>
-              <w:left w:val="none" w:sz="0" w:space="0" w:color="000000"/>
-              <w:right w:val="none" w:sz="0" w:space="0" w:color="000000"/>
-            </w:tcBorders>
-            <w:shd w:val="clear" w:color="auto" w:fill="FFFFFF"/>
-            <w:tcMar>
-              <w:top w:w="0" w:type="dxa"/>
-              <w:bottom w:w="0" w:type="dxa"/>
-              <w:left w:w="0" w:type="dxa"/>
-              <w:right w:w="0" w:type="dxa"/>
-            </w:tcMar>
-            <w:vAlign w:val="top"/>
-          </w:tcPr>
-          <w:p>
-            <w:pPr>
-              <w:pStyle w:val="Normal"/>
-              <w:jc w:val="center"/>
-              <w:pBdr>
-                <w:bottom w:val="none" w:sz="0" w:space="0" w:color="000000"/>
-                <w:top w:val="none" w:sz="0" w:space="0" w:color="000000"/>
-                <w:left w:val="none" w:sz="0" w:space="0" w:color="000000"/>
-                <w:right w:val="none" w:sz="0" w:space="0" w:color="000000"/>
-              </w:pBdr>
-              <w:spacing w:after="100" w:before="100" w:line="240"/>
-              <w:ind w:firstLine="0" w:left="100" w:right="100"/>
-            </w:pPr>
-            <w:r>
-              <w:rPr>
-                <w:rFonts w:ascii="DejaVu Sans" w:hAnsi="DejaVu Sans" w:eastAsia="DejaVu Sans" w:cs="DejaVu Sans"/>
-                <w:i w:val="false"/>
-                <w:b w:val="false"/>
-                <w:u w:val="none"/>
-                <w:sz w:val="22"/>
-                <w:szCs w:val="22"/>
-                <w:color w:val="000000"/>
-              </w:rPr>
-              <w:t xml:space="preserve">0.63 (0.35 to 1.15)</w:t>
+              <w:t xml:space="preserve">0.57 (0.48 to 0.69)</w:t>
+            </w:r>
+          </w:p>
+        </w:tc>
+        <w:tc>
+          <w:tcPr>
+            <w:tcBorders>
+              <w:bottom w:val="none" w:sz="0" w:space="0" w:color="000000"/>
+              <w:top w:val="none" w:sz="0" w:space="0" w:color="000000"/>
+              <w:left w:val="none" w:sz="0" w:space="0" w:color="000000"/>
+              <w:right w:val="none" w:sz="0" w:space="0" w:color="000000"/>
+            </w:tcBorders>
+            <w:shd w:val="clear" w:color="auto" w:fill="FFFFFF"/>
+            <w:tcMar>
+              <w:top w:w="0" w:type="dxa"/>
+              <w:bottom w:w="0" w:type="dxa"/>
+              <w:left w:w="0" w:type="dxa"/>
+              <w:right w:w="0" w:type="dxa"/>
+            </w:tcMar>
+            <w:vAlign w:val="top"/>
+          </w:tcPr>
+          <w:p>
+            <w:pPr>
+              <w:pStyle w:val="Normal"/>
+              <w:jc w:val="center"/>
+              <w:pBdr>
+                <w:bottom w:val="none" w:sz="0" w:space="0" w:color="000000"/>
+                <w:top w:val="none" w:sz="0" w:space="0" w:color="000000"/>
+                <w:left w:val="none" w:sz="0" w:space="0" w:color="000000"/>
+                <w:right w:val="none" w:sz="0" w:space="0" w:color="000000"/>
+              </w:pBdr>
+              <w:spacing w:after="100" w:before="100" w:line="240"/>
+              <w:ind w:firstLine="0" w:left="100" w:right="100"/>
+            </w:pPr>
+            <w:r>
+              <w:rPr>
+                <w:rFonts w:ascii="DejaVu Sans" w:hAnsi="DejaVu Sans" w:eastAsia="DejaVu Sans" w:cs="DejaVu Sans"/>
+                <w:i w:val="false"/>
+                <w:b w:val="false"/>
+                <w:u w:val="none"/>
+                <w:sz w:val="22"/>
+                <w:szCs w:val="22"/>
+                <w:color w:val="000000"/>
+              </w:rPr>
+              <w:t xml:space="preserve">0.57 (0.47 to 0.68)</w:t>
             </w:r>
           </w:p>
         </w:tc>
@@ -9294,51 +9294,51 @@
                 <w:szCs w:val="22"/>
                 <w:color w:val="000000"/>
               </w:rPr>
-              <w:t xml:space="preserve">545,406 (0.00 to Inf)</w:t>
-            </w:r>
-          </w:p>
-        </w:tc>
-        <w:tc>
-          <w:tcPr>
-            <w:tcBorders>
-              <w:bottom w:val="none" w:sz="0" w:space="0" w:color="000000"/>
-              <w:top w:val="none" w:sz="0" w:space="0" w:color="000000"/>
-              <w:left w:val="none" w:sz="0" w:space="0" w:color="000000"/>
-              <w:right w:val="none" w:sz="0" w:space="0" w:color="000000"/>
-            </w:tcBorders>
-            <w:shd w:val="clear" w:color="auto" w:fill="FFFFFF"/>
-            <w:tcMar>
-              <w:top w:w="0" w:type="dxa"/>
-              <w:bottom w:w="0" w:type="dxa"/>
-              <w:left w:w="0" w:type="dxa"/>
-              <w:right w:w="0" w:type="dxa"/>
-            </w:tcMar>
-            <w:vAlign w:val="top"/>
-          </w:tcPr>
-          <w:p>
-            <w:pPr>
-              <w:pStyle w:val="Normal"/>
-              <w:jc w:val="center"/>
-              <w:pBdr>
-                <w:bottom w:val="none" w:sz="0" w:space="0" w:color="000000"/>
-                <w:top w:val="none" w:sz="0" w:space="0" w:color="000000"/>
-                <w:left w:val="none" w:sz="0" w:space="0" w:color="000000"/>
-                <w:right w:val="none" w:sz="0" w:space="0" w:color="000000"/>
-              </w:pBdr>
-              <w:spacing w:after="100" w:before="100" w:line="240"/>
-              <w:ind w:firstLine="0" w:left="100" w:right="100"/>
-            </w:pPr>
-            <w:r>
-              <w:rPr>
-                <w:rFonts w:ascii="DejaVu Sans" w:hAnsi="DejaVu Sans" w:eastAsia="DejaVu Sans" w:cs="DejaVu Sans"/>
-                <w:i w:val="false"/>
-                <w:b w:val="false"/>
-                <w:u w:val="none"/>
-                <w:sz w:val="22"/>
-                <w:szCs w:val="22"/>
-                <w:color w:val="000000"/>
-              </w:rPr>
-              <w:t xml:space="preserve">550,057 (0.00 to Inf)</w:t>
+              <w:t xml:space="preserve">0.88 (0.36 to 2.12)</w:t>
+            </w:r>
+          </w:p>
+        </w:tc>
+        <w:tc>
+          <w:tcPr>
+            <w:tcBorders>
+              <w:bottom w:val="none" w:sz="0" w:space="0" w:color="000000"/>
+              <w:top w:val="none" w:sz="0" w:space="0" w:color="000000"/>
+              <w:left w:val="none" w:sz="0" w:space="0" w:color="000000"/>
+              <w:right w:val="none" w:sz="0" w:space="0" w:color="000000"/>
+            </w:tcBorders>
+            <w:shd w:val="clear" w:color="auto" w:fill="FFFFFF"/>
+            <w:tcMar>
+              <w:top w:w="0" w:type="dxa"/>
+              <w:bottom w:w="0" w:type="dxa"/>
+              <w:left w:w="0" w:type="dxa"/>
+              <w:right w:w="0" w:type="dxa"/>
+            </w:tcMar>
+            <w:vAlign w:val="top"/>
+          </w:tcPr>
+          <w:p>
+            <w:pPr>
+              <w:pStyle w:val="Normal"/>
+              <w:jc w:val="center"/>
+              <w:pBdr>
+                <w:bottom w:val="none" w:sz="0" w:space="0" w:color="000000"/>
+                <w:top w:val="none" w:sz="0" w:space="0" w:color="000000"/>
+                <w:left w:val="none" w:sz="0" w:space="0" w:color="000000"/>
+                <w:right w:val="none" w:sz="0" w:space="0" w:color="000000"/>
+              </w:pBdr>
+              <w:spacing w:after="100" w:before="100" w:line="240"/>
+              <w:ind w:firstLine="0" w:left="100" w:right="100"/>
+            </w:pPr>
+            <w:r>
+              <w:rPr>
+                <w:rFonts w:ascii="DejaVu Sans" w:hAnsi="DejaVu Sans" w:eastAsia="DejaVu Sans" w:cs="DejaVu Sans"/>
+                <w:i w:val="false"/>
+                <w:b w:val="false"/>
+                <w:u w:val="none"/>
+                <w:sz w:val="22"/>
+                <w:szCs w:val="22"/>
+                <w:color w:val="000000"/>
+              </w:rPr>
+              <w:t xml:space="preserve">0.87 (0.36 to 2.09)</w:t>
             </w:r>
           </w:p>
         </w:tc>
@@ -9432,51 +9432,51 @@
                 <w:szCs w:val="22"/>
                 <w:color w:val="000000"/>
               </w:rPr>
-              <w:t xml:space="preserve">610,920 (0.00 to Inf)</w:t>
-            </w:r>
-          </w:p>
-        </w:tc>
-        <w:tc>
-          <w:tcPr>
-            <w:tcBorders>
-              <w:bottom w:val="none" w:sz="0" w:space="0" w:color="000000"/>
-              <w:top w:val="none" w:sz="0" w:space="0" w:color="000000"/>
-              <w:left w:val="none" w:sz="0" w:space="0" w:color="000000"/>
-              <w:right w:val="none" w:sz="0" w:space="0" w:color="000000"/>
-            </w:tcBorders>
-            <w:shd w:val="clear" w:color="auto" w:fill="FFFFFF"/>
-            <w:tcMar>
-              <w:top w:w="0" w:type="dxa"/>
-              <w:bottom w:w="0" w:type="dxa"/>
-              <w:left w:w="0" w:type="dxa"/>
-              <w:right w:w="0" w:type="dxa"/>
-            </w:tcMar>
-            <w:vAlign w:val="top"/>
-          </w:tcPr>
-          <w:p>
-            <w:pPr>
-              <w:pStyle w:val="Normal"/>
-              <w:jc w:val="center"/>
-              <w:pBdr>
-                <w:bottom w:val="none" w:sz="0" w:space="0" w:color="000000"/>
-                <w:top w:val="none" w:sz="0" w:space="0" w:color="000000"/>
-                <w:left w:val="none" w:sz="0" w:space="0" w:color="000000"/>
-                <w:right w:val="none" w:sz="0" w:space="0" w:color="000000"/>
-              </w:pBdr>
-              <w:spacing w:after="100" w:before="100" w:line="240"/>
-              <w:ind w:firstLine="0" w:left="100" w:right="100"/>
-            </w:pPr>
-            <w:r>
-              <w:rPr>
-                <w:rFonts w:ascii="DejaVu Sans" w:hAnsi="DejaVu Sans" w:eastAsia="DejaVu Sans" w:cs="DejaVu Sans"/>
-                <w:i w:val="false"/>
-                <w:b w:val="false"/>
-                <w:u w:val="none"/>
-                <w:sz w:val="22"/>
-                <w:szCs w:val="22"/>
-                <w:color w:val="000000"/>
-              </w:rPr>
-              <w:t xml:space="preserve">624,621 (0.00 to Inf)</w:t>
+              <w:t xml:space="preserve">1.12 (0.46 to 2.71)</w:t>
+            </w:r>
+          </w:p>
+        </w:tc>
+        <w:tc>
+          <w:tcPr>
+            <w:tcBorders>
+              <w:bottom w:val="none" w:sz="0" w:space="0" w:color="000000"/>
+              <w:top w:val="none" w:sz="0" w:space="0" w:color="000000"/>
+              <w:left w:val="none" w:sz="0" w:space="0" w:color="000000"/>
+              <w:right w:val="none" w:sz="0" w:space="0" w:color="000000"/>
+            </w:tcBorders>
+            <w:shd w:val="clear" w:color="auto" w:fill="FFFFFF"/>
+            <w:tcMar>
+              <w:top w:w="0" w:type="dxa"/>
+              <w:bottom w:w="0" w:type="dxa"/>
+              <w:left w:w="0" w:type="dxa"/>
+              <w:right w:w="0" w:type="dxa"/>
+            </w:tcMar>
+            <w:vAlign w:val="top"/>
+          </w:tcPr>
+          <w:p>
+            <w:pPr>
+              <w:pStyle w:val="Normal"/>
+              <w:jc w:val="center"/>
+              <w:pBdr>
+                <w:bottom w:val="none" w:sz="0" w:space="0" w:color="000000"/>
+                <w:top w:val="none" w:sz="0" w:space="0" w:color="000000"/>
+                <w:left w:val="none" w:sz="0" w:space="0" w:color="000000"/>
+                <w:right w:val="none" w:sz="0" w:space="0" w:color="000000"/>
+              </w:pBdr>
+              <w:spacing w:after="100" w:before="100" w:line="240"/>
+              <w:ind w:firstLine="0" w:left="100" w:right="100"/>
+            </w:pPr>
+            <w:r>
+              <w:rPr>
+                <w:rFonts w:ascii="DejaVu Sans" w:hAnsi="DejaVu Sans" w:eastAsia="DejaVu Sans" w:cs="DejaVu Sans"/>
+                <w:i w:val="false"/>
+                <w:b w:val="false"/>
+                <w:u w:val="none"/>
+                <w:sz w:val="22"/>
+                <w:szCs w:val="22"/>
+                <w:color w:val="000000"/>
+              </w:rPr>
+              <w:t xml:space="preserve">1.12 (0.46 to 2.70)</w:t>
             </w:r>
           </w:p>
         </w:tc>
@@ -9570,51 +9570,51 @@
                 <w:szCs w:val="22"/>
                 <w:color w:val="000000"/>
               </w:rPr>
-              <w:t xml:space="preserve">872,110 (0.00 to Inf)</w:t>
-            </w:r>
-          </w:p>
-        </w:tc>
-        <w:tc>
-          <w:tcPr>
-            <w:tcBorders>
-              <w:bottom w:val="none" w:sz="0" w:space="0" w:color="000000"/>
-              <w:top w:val="none" w:sz="0" w:space="0" w:color="000000"/>
-              <w:left w:val="none" w:sz="0" w:space="0" w:color="000000"/>
-              <w:right w:val="none" w:sz="0" w:space="0" w:color="000000"/>
-            </w:tcBorders>
-            <w:shd w:val="clear" w:color="auto" w:fill="FFFFFF"/>
-            <w:tcMar>
-              <w:top w:w="0" w:type="dxa"/>
-              <w:bottom w:w="0" w:type="dxa"/>
-              <w:left w:w="0" w:type="dxa"/>
-              <w:right w:w="0" w:type="dxa"/>
-            </w:tcMar>
-            <w:vAlign w:val="top"/>
-          </w:tcPr>
-          <w:p>
-            <w:pPr>
-              <w:pStyle w:val="Normal"/>
-              <w:jc w:val="center"/>
-              <w:pBdr>
-                <w:bottom w:val="none" w:sz="0" w:space="0" w:color="000000"/>
-                <w:top w:val="none" w:sz="0" w:space="0" w:color="000000"/>
-                <w:left w:val="none" w:sz="0" w:space="0" w:color="000000"/>
-                <w:right w:val="none" w:sz="0" w:space="0" w:color="000000"/>
-              </w:pBdr>
-              <w:spacing w:after="100" w:before="100" w:line="240"/>
-              <w:ind w:firstLine="0" w:left="100" w:right="100"/>
-            </w:pPr>
-            <w:r>
-              <w:rPr>
-                <w:rFonts w:ascii="DejaVu Sans" w:hAnsi="DejaVu Sans" w:eastAsia="DejaVu Sans" w:cs="DejaVu Sans"/>
-                <w:i w:val="false"/>
-                <w:b w:val="false"/>
-                <w:u w:val="none"/>
-                <w:sz w:val="22"/>
-                <w:szCs w:val="22"/>
-                <w:color w:val="000000"/>
-              </w:rPr>
-              <w:t xml:space="preserve">905,167 (0.00 to Inf)</w:t>
+              <w:t xml:space="preserve">1.38 (0.57 to 3.35)</w:t>
+            </w:r>
+          </w:p>
+        </w:tc>
+        <w:tc>
+          <w:tcPr>
+            <w:tcBorders>
+              <w:bottom w:val="none" w:sz="0" w:space="0" w:color="000000"/>
+              <w:top w:val="none" w:sz="0" w:space="0" w:color="000000"/>
+              <w:left w:val="none" w:sz="0" w:space="0" w:color="000000"/>
+              <w:right w:val="none" w:sz="0" w:space="0" w:color="000000"/>
+            </w:tcBorders>
+            <w:shd w:val="clear" w:color="auto" w:fill="FFFFFF"/>
+            <w:tcMar>
+              <w:top w:w="0" w:type="dxa"/>
+              <w:bottom w:w="0" w:type="dxa"/>
+              <w:left w:w="0" w:type="dxa"/>
+              <w:right w:w="0" w:type="dxa"/>
+            </w:tcMar>
+            <w:vAlign w:val="top"/>
+          </w:tcPr>
+          <w:p>
+            <w:pPr>
+              <w:pStyle w:val="Normal"/>
+              <w:jc w:val="center"/>
+              <w:pBdr>
+                <w:bottom w:val="none" w:sz="0" w:space="0" w:color="000000"/>
+                <w:top w:val="none" w:sz="0" w:space="0" w:color="000000"/>
+                <w:left w:val="none" w:sz="0" w:space="0" w:color="000000"/>
+                <w:right w:val="none" w:sz="0" w:space="0" w:color="000000"/>
+              </w:pBdr>
+              <w:spacing w:after="100" w:before="100" w:line="240"/>
+              <w:ind w:firstLine="0" w:left="100" w:right="100"/>
+            </w:pPr>
+            <w:r>
+              <w:rPr>
+                <w:rFonts w:ascii="DejaVu Sans" w:hAnsi="DejaVu Sans" w:eastAsia="DejaVu Sans" w:cs="DejaVu Sans"/>
+                <w:i w:val="false"/>
+                <w:b w:val="false"/>
+                <w:u w:val="none"/>
+                <w:sz w:val="22"/>
+                <w:szCs w:val="22"/>
+                <w:color w:val="000000"/>
+              </w:rPr>
+              <w:t xml:space="preserve">1.37 (0.57 to 3.33)</w:t>
             </w:r>
           </w:p>
         </w:tc>
@@ -9802,7 +9802,7 @@
                 <w:szCs w:val="22"/>
                 <w:color w:val="000000"/>
               </w:rPr>
-              <w:t xml:space="preserve">[0,150]</w:t>
+              <w:t xml:space="preserve">[0,115]</w:t>
             </w:r>
           </w:p>
         </w:tc>
@@ -9940,7 +9940,7 @@
                 <w:szCs w:val="22"/>
                 <w:color w:val="000000"/>
               </w:rPr>
-              <w:t xml:space="preserve">(150,281]</w:t>
+              <w:t xml:space="preserve">(115,234]</w:t>
             </w:r>
           </w:p>
         </w:tc>
@@ -10028,7 +10028,7 @@
                 <w:szCs w:val="22"/>
                 <w:color w:val="000000"/>
               </w:rPr>
-              <w:t xml:space="preserve">0.67 (0.47 to 0.95)</w:t>
+              <w:t xml:space="preserve">0.74 (0.64 to 0.85)</w:t>
             </w:r>
           </w:p>
         </w:tc>
@@ -10078,7 +10078,7 @@
                 <w:szCs w:val="22"/>
                 <w:color w:val="000000"/>
               </w:rPr>
-              <w:t xml:space="preserve">(281,459]</w:t>
+              <w:t xml:space="preserve">(234,404]</w:t>
             </w:r>
           </w:p>
         </w:tc>
@@ -10166,7 +10166,7 @@
                 <w:szCs w:val="22"/>
                 <w:color w:val="000000"/>
               </w:rPr>
-              <w:t xml:space="preserve">0.69 (0.48 to 0.99)</w:t>
+              <w:t xml:space="preserve">0.71 (0.61 to 0.82)</w:t>
             </w:r>
           </w:p>
         </w:tc>
@@ -10216,7 +10216,7 @@
                 <w:szCs w:val="22"/>
                 <w:color w:val="000000"/>
               </w:rPr>
-              <w:t xml:space="preserve">(459,2.47e+03]</w:t>
+              <w:t xml:space="preserve">(404,2.47e+03]</w:t>
             </w:r>
           </w:p>
         </w:tc>
@@ -10304,7 +10304,7 @@
                 <w:szCs w:val="22"/>
                 <w:color w:val="000000"/>
               </w:rPr>
-              <w:t xml:space="preserve">0.73 (0.51 to 1.05)</w:t>
+              <w:t xml:space="preserve">0.62 (0.53 to 0.72)</w:t>
             </w:r>
           </w:p>
         </w:tc>

</xml_diff>